<commit_message>
starder es01, add comments
</commit_message>
<xml_diff>
--- a/relazioneTLN.docx
+++ b/relazioneTLN.docx
@@ -621,7 +621,7 @@
           <w:b/>
           <w:bCs/>
         </w:rPr>
-        <w:t xml:space="preserve">Esercitazione: </w:t>
+        <w:t>Esercitazione:</w:t>
       </w:r>
       <w:r>
         <w:rPr>
@@ -629,7 +629,7 @@
           <w:b/>
           <w:bCs/>
         </w:rPr>
-        <w:t>1.</w:t>
+        <w:tab/>
       </w:r>
       <w:r>
         <w:rPr>
@@ -637,7 +637,6 @@
           <w:b/>
           <w:bCs/>
         </w:rPr>
-        <w:tab/>
         <w:t xml:space="preserve">Definition </w:t>
       </w:r>
       <w:proofErr w:type="spellStart"/>
@@ -728,7 +727,15 @@
           <w:sz w:val="21"/>
           <w:szCs w:val="21"/>
         </w:rPr>
-        <w:t>Questa esercitazione prevede i seguenti passaggi:</w:t>
+        <w:t>L’</w:t>
+      </w:r>
+      <w:r>
+        <w:rPr>
+          <w:rFonts w:ascii="Times" w:eastAsiaTheme="minorEastAsia" w:hAnsi="Times"/>
+          <w:sz w:val="21"/>
+          <w:szCs w:val="21"/>
+        </w:rPr>
+        <w:t>esercitazione prevede i seguenti passaggi:</w:t>
       </w:r>
     </w:p>
     <w:p>
@@ -1548,43 +1555,696 @@
     </w:p>
     <w:p>
       <w:pPr>
-        <w:jc w:val="both"/>
-        <w:rPr>
-          <w:rFonts w:ascii="Times" w:eastAsiaTheme="minorEastAsia" w:hAnsi="Times"/>
-          <w:sz w:val="21"/>
-          <w:szCs w:val="21"/>
-        </w:rPr>
-      </w:pPr>
-    </w:p>
-    <w:p>
-      <w:pPr>
-        <w:jc w:val="both"/>
-        <w:rPr>
-          <w:rFonts w:ascii="Times" w:eastAsiaTheme="minorEastAsia" w:hAnsi="Times"/>
-          <w:sz w:val="21"/>
-          <w:szCs w:val="21"/>
-        </w:rPr>
-      </w:pPr>
-    </w:p>
-    <w:p>
-      <w:pPr>
-        <w:jc w:val="both"/>
-        <w:rPr>
-          <w:rFonts w:ascii="Times" w:eastAsiaTheme="minorEastAsia" w:hAnsi="Times"/>
-          <w:sz w:val="21"/>
-          <w:szCs w:val="21"/>
-        </w:rPr>
-      </w:pPr>
-    </w:p>
-    <w:p>
-      <w:pPr>
-        <w:jc w:val="both"/>
-        <w:rPr>
-          <w:rFonts w:ascii="Times" w:eastAsiaTheme="minorEastAsia" w:hAnsi="Times"/>
-          <w:sz w:val="21"/>
-          <w:szCs w:val="21"/>
-        </w:rPr>
-      </w:pPr>
+        <w:rPr>
+          <w:rFonts w:ascii="Times" w:hAnsi="Times"/>
+          <w:b/>
+          <w:bCs/>
+        </w:rPr>
+      </w:pPr>
+      <w:r>
+        <w:rPr>
+          <w:rFonts w:ascii="Times" w:hAnsi="Times"/>
+          <w:b/>
+          <w:bCs/>
+        </w:rPr>
+        <w:lastRenderedPageBreak/>
+        <w:t>2</w:t>
+      </w:r>
+      <w:r>
+        <w:rPr>
+          <w:rFonts w:ascii="Times" w:hAnsi="Times"/>
+          <w:b/>
+          <w:bCs/>
+        </w:rPr>
+        <w:t>.</w:t>
+      </w:r>
+      <w:r>
+        <w:rPr>
+          <w:rFonts w:ascii="Times" w:hAnsi="Times"/>
+          <w:b/>
+          <w:bCs/>
+        </w:rPr>
+        <w:tab/>
+      </w:r>
+      <w:r>
+        <w:rPr>
+          <w:rFonts w:ascii="Times" w:hAnsi="Times"/>
+          <w:b/>
+          <w:bCs/>
+        </w:rPr>
+        <w:t>Esercitazione:</w:t>
+      </w:r>
+      <w:r>
+        <w:rPr>
+          <w:rFonts w:ascii="Times" w:hAnsi="Times"/>
+          <w:b/>
+          <w:bCs/>
+        </w:rPr>
+        <w:tab/>
+      </w:r>
+      <w:r>
+        <w:rPr>
+          <w:rFonts w:ascii="Times" w:hAnsi="Times"/>
+          <w:b/>
+          <w:bCs/>
+        </w:rPr>
+        <w:t xml:space="preserve">Definition </w:t>
+      </w:r>
+      <w:proofErr w:type="spellStart"/>
+      <w:r>
+        <w:rPr>
+          <w:rFonts w:ascii="Times" w:hAnsi="Times"/>
+          <w:b/>
+          <w:bCs/>
+        </w:rPr>
+        <w:t>similarity</w:t>
+      </w:r>
+      <w:proofErr w:type="spellEnd"/>
+    </w:p>
+    <w:p>
+      <w:pPr>
+        <w:rPr>
+          <w:rFonts w:ascii="Times" w:hAnsi="Times"/>
+          <w:sz w:val="21"/>
+          <w:szCs w:val="21"/>
+        </w:rPr>
+      </w:pPr>
+    </w:p>
+    <w:p>
+      <w:pPr>
+        <w:pBdr>
+          <w:bottom w:val="single" w:sz="4" w:space="1" w:color="auto"/>
+        </w:pBdr>
+        <w:rPr>
+          <w:rFonts w:ascii="Times" w:hAnsi="Times"/>
+          <w:b/>
+          <w:bCs/>
+          <w:sz w:val="21"/>
+          <w:szCs w:val="21"/>
+        </w:rPr>
+      </w:pPr>
+      <w:r>
+        <w:rPr>
+          <w:rFonts w:ascii="Times" w:hAnsi="Times"/>
+          <w:b/>
+          <w:bCs/>
+          <w:sz w:val="21"/>
+          <w:szCs w:val="21"/>
+        </w:rPr>
+        <w:t>2</w:t>
+      </w:r>
+      <w:r>
+        <w:rPr>
+          <w:rFonts w:ascii="Times" w:hAnsi="Times"/>
+          <w:b/>
+          <w:bCs/>
+          <w:sz w:val="21"/>
+          <w:szCs w:val="21"/>
+        </w:rPr>
+        <w:t xml:space="preserve">.1 </w:t>
+      </w:r>
+      <w:r>
+        <w:rPr>
+          <w:rFonts w:ascii="Times" w:hAnsi="Times"/>
+          <w:b/>
+          <w:bCs/>
+          <w:sz w:val="21"/>
+          <w:szCs w:val="21"/>
+        </w:rPr>
+        <w:t>Consegna</w:t>
+      </w:r>
+    </w:p>
+    <w:p>
+      <w:pPr>
+        <w:rPr>
+          <w:rFonts w:ascii="Times" w:hAnsi="Times"/>
+          <w:sz w:val="21"/>
+          <w:szCs w:val="21"/>
+        </w:rPr>
+      </w:pPr>
+    </w:p>
+    <w:p>
+      <w:pPr>
+        <w:jc w:val="both"/>
+        <w:rPr>
+          <w:rFonts w:ascii="Times" w:eastAsiaTheme="minorEastAsia" w:hAnsi="Times"/>
+          <w:sz w:val="21"/>
+          <w:szCs w:val="21"/>
+        </w:rPr>
+      </w:pPr>
+      <w:r>
+        <w:rPr>
+          <w:rFonts w:ascii="Times" w:eastAsiaTheme="minorEastAsia" w:hAnsi="Times"/>
+          <w:sz w:val="21"/>
+          <w:szCs w:val="21"/>
+        </w:rPr>
+        <w:t>L’esercitazione prevede i seguenti passaggi:</w:t>
+      </w:r>
+    </w:p>
+    <w:p>
+      <w:pPr>
+        <w:pStyle w:val="Paragrafoelenco"/>
+        <w:numPr>
+          <w:ilvl w:val="0"/>
+          <w:numId w:val="16"/>
+        </w:numPr>
+        <w:jc w:val="both"/>
+        <w:rPr>
+          <w:rFonts w:ascii="Times" w:eastAsiaTheme="minorEastAsia" w:hAnsi="Times"/>
+          <w:sz w:val="21"/>
+          <w:szCs w:val="21"/>
+        </w:rPr>
+      </w:pPr>
+      <w:r>
+        <w:rPr>
+          <w:rFonts w:ascii="Times" w:eastAsiaTheme="minorEastAsia" w:hAnsi="Times"/>
+          <w:sz w:val="21"/>
+          <w:szCs w:val="21"/>
+        </w:rPr>
+        <w:t xml:space="preserve">Caricamento dei dati </w:t>
+      </w:r>
+      <w:proofErr w:type="spellStart"/>
+      <w:r>
+        <w:rPr>
+          <w:rFonts w:ascii="Times" w:eastAsiaTheme="minorEastAsia" w:hAnsi="Times"/>
+          <w:sz w:val="21"/>
+          <w:szCs w:val="21"/>
+        </w:rPr>
+        <w:t>content</w:t>
+      </w:r>
+      <w:proofErr w:type="spellEnd"/>
+      <w:r>
+        <w:rPr>
+          <w:rFonts w:ascii="Times" w:eastAsiaTheme="minorEastAsia" w:hAnsi="Times"/>
+          <w:sz w:val="21"/>
+          <w:szCs w:val="21"/>
+        </w:rPr>
+        <w:t>-to-</w:t>
+      </w:r>
+      <w:proofErr w:type="spellStart"/>
+      <w:r>
+        <w:rPr>
+          <w:rFonts w:ascii="Times" w:eastAsiaTheme="minorEastAsia" w:hAnsi="Times"/>
+          <w:sz w:val="21"/>
+          <w:szCs w:val="21"/>
+        </w:rPr>
+        <w:t>form</w:t>
+      </w:r>
+      <w:proofErr w:type="spellEnd"/>
+      <w:r>
+        <w:rPr>
+          <w:rFonts w:ascii="Times" w:eastAsiaTheme="minorEastAsia" w:hAnsi="Times"/>
+          <w:sz w:val="21"/>
+          <w:szCs w:val="21"/>
+        </w:rPr>
+        <w:t xml:space="preserve"> (presente su </w:t>
+      </w:r>
+      <w:proofErr w:type="spellStart"/>
+      <w:r>
+        <w:rPr>
+          <w:rFonts w:ascii="Times" w:eastAsiaTheme="minorEastAsia" w:hAnsi="Times"/>
+          <w:sz w:val="21"/>
+          <w:szCs w:val="21"/>
+        </w:rPr>
+        <w:t>Moodle</w:t>
+      </w:r>
+      <w:proofErr w:type="spellEnd"/>
+      <w:r>
+        <w:rPr>
+          <w:rFonts w:ascii="Times" w:eastAsiaTheme="minorEastAsia" w:hAnsi="Times"/>
+          <w:sz w:val="21"/>
+          <w:szCs w:val="21"/>
+        </w:rPr>
+        <w:t>)</w:t>
+      </w:r>
+      <w:r>
+        <w:rPr>
+          <w:rFonts w:ascii="Times" w:eastAsiaTheme="minorEastAsia" w:hAnsi="Times"/>
+          <w:sz w:val="21"/>
+          <w:szCs w:val="21"/>
+        </w:rPr>
+        <w:t>;</w:t>
+      </w:r>
+    </w:p>
+    <w:p>
+      <w:pPr>
+        <w:pStyle w:val="Paragrafoelenco"/>
+        <w:numPr>
+          <w:ilvl w:val="0"/>
+          <w:numId w:val="16"/>
+        </w:numPr>
+        <w:jc w:val="both"/>
+        <w:rPr>
+          <w:rFonts w:ascii="Times" w:eastAsiaTheme="minorEastAsia" w:hAnsi="Times"/>
+          <w:sz w:val="21"/>
+          <w:szCs w:val="21"/>
+        </w:rPr>
+      </w:pPr>
+      <w:proofErr w:type="spellStart"/>
+      <w:r>
+        <w:rPr>
+          <w:rFonts w:ascii="Times" w:eastAsiaTheme="minorEastAsia" w:hAnsi="Times"/>
+          <w:sz w:val="21"/>
+          <w:szCs w:val="21"/>
+        </w:rPr>
+        <w:t>Preprocessing</w:t>
+      </w:r>
+      <w:proofErr w:type="spellEnd"/>
+      <w:r>
+        <w:rPr>
+          <w:rFonts w:ascii="Times" w:eastAsiaTheme="minorEastAsia" w:hAnsi="Times"/>
+          <w:sz w:val="21"/>
+          <w:szCs w:val="21"/>
+        </w:rPr>
+        <w:t xml:space="preserve"> (si veda esercitazione precedente, a vostra scelta)</w:t>
+      </w:r>
+      <w:r>
+        <w:rPr>
+          <w:rFonts w:ascii="Times" w:eastAsiaTheme="minorEastAsia" w:hAnsi="Times"/>
+          <w:sz w:val="21"/>
+          <w:szCs w:val="21"/>
+        </w:rPr>
+        <w:t>;</w:t>
+      </w:r>
+    </w:p>
+    <w:p>
+      <w:pPr>
+        <w:pStyle w:val="Paragrafoelenco"/>
+        <w:numPr>
+          <w:ilvl w:val="0"/>
+          <w:numId w:val="16"/>
+        </w:numPr>
+        <w:jc w:val="both"/>
+        <w:rPr>
+          <w:rFonts w:ascii="Times" w:eastAsiaTheme="minorEastAsia" w:hAnsi="Times"/>
+          <w:sz w:val="21"/>
+          <w:szCs w:val="21"/>
+        </w:rPr>
+      </w:pPr>
+      <w:r>
+        <w:rPr>
+          <w:rFonts w:ascii="Times" w:eastAsiaTheme="minorEastAsia" w:hAnsi="Times"/>
+          <w:sz w:val="21"/>
+          <w:szCs w:val="21"/>
+        </w:rPr>
+        <w:t xml:space="preserve">Utilizzo di </w:t>
+      </w:r>
+      <w:proofErr w:type="spellStart"/>
+      <w:r>
+        <w:rPr>
+          <w:rFonts w:ascii="Times" w:eastAsiaTheme="minorEastAsia" w:hAnsi="Times"/>
+          <w:sz w:val="21"/>
+          <w:szCs w:val="21"/>
+        </w:rPr>
+        <w:t>WordNet</w:t>
+      </w:r>
+      <w:proofErr w:type="spellEnd"/>
+      <w:r>
+        <w:rPr>
+          <w:rFonts w:ascii="Times" w:eastAsiaTheme="minorEastAsia" w:hAnsi="Times"/>
+          <w:sz w:val="21"/>
+          <w:szCs w:val="21"/>
+        </w:rPr>
+        <w:t xml:space="preserve"> come </w:t>
+      </w:r>
+      <w:proofErr w:type="spellStart"/>
+      <w:r>
+        <w:rPr>
+          <w:rFonts w:ascii="Times" w:eastAsiaTheme="minorEastAsia" w:hAnsi="Times"/>
+          <w:sz w:val="21"/>
+          <w:szCs w:val="21"/>
+        </w:rPr>
+        <w:t>sense</w:t>
+      </w:r>
+      <w:proofErr w:type="spellEnd"/>
+      <w:r>
+        <w:rPr>
+          <w:rFonts w:ascii="Times" w:eastAsiaTheme="minorEastAsia" w:hAnsi="Times"/>
+          <w:sz w:val="21"/>
+          <w:szCs w:val="21"/>
+        </w:rPr>
+        <w:t xml:space="preserve"> </w:t>
+      </w:r>
+      <w:proofErr w:type="spellStart"/>
+      <w:r>
+        <w:rPr>
+          <w:rFonts w:ascii="Times" w:eastAsiaTheme="minorEastAsia" w:hAnsi="Times"/>
+          <w:sz w:val="21"/>
+          <w:szCs w:val="21"/>
+        </w:rPr>
+        <w:t>inventory</w:t>
+      </w:r>
+      <w:proofErr w:type="spellEnd"/>
+      <w:r>
+        <w:rPr>
+          <w:rFonts w:ascii="Times" w:eastAsiaTheme="minorEastAsia" w:hAnsi="Times"/>
+          <w:sz w:val="21"/>
+          <w:szCs w:val="21"/>
+        </w:rPr>
+        <w:t>, per inferire il concetto descritto dalle</w:t>
+      </w:r>
+      <w:r>
+        <w:rPr>
+          <w:rFonts w:ascii="Times" w:eastAsiaTheme="minorEastAsia" w:hAnsi="Times"/>
+          <w:sz w:val="21"/>
+          <w:szCs w:val="21"/>
+        </w:rPr>
+        <w:t xml:space="preserve"> </w:t>
+      </w:r>
+      <w:r>
+        <w:rPr>
+          <w:rFonts w:ascii="Times" w:eastAsiaTheme="minorEastAsia" w:hAnsi="Times"/>
+          <w:sz w:val="21"/>
+          <w:szCs w:val="21"/>
+        </w:rPr>
+        <w:t>diverse definizioni</w:t>
+      </w:r>
+      <w:r>
+        <w:rPr>
+          <w:rFonts w:ascii="Times" w:eastAsiaTheme="minorEastAsia" w:hAnsi="Times"/>
+          <w:sz w:val="21"/>
+          <w:szCs w:val="21"/>
+        </w:rPr>
+        <w:t>;</w:t>
+      </w:r>
+    </w:p>
+    <w:p>
+      <w:pPr>
+        <w:pStyle w:val="Paragrafoelenco"/>
+        <w:numPr>
+          <w:ilvl w:val="0"/>
+          <w:numId w:val="16"/>
+        </w:numPr>
+        <w:jc w:val="both"/>
+        <w:rPr>
+          <w:rFonts w:ascii="Times" w:eastAsiaTheme="minorEastAsia" w:hAnsi="Times"/>
+          <w:sz w:val="21"/>
+          <w:szCs w:val="21"/>
+        </w:rPr>
+      </w:pPr>
+      <w:r>
+        <w:rPr>
+          <w:rFonts w:ascii="Times" w:eastAsiaTheme="minorEastAsia" w:hAnsi="Times"/>
+          <w:sz w:val="21"/>
+          <w:szCs w:val="21"/>
+        </w:rPr>
+        <w:t>Definire ed implementare un algoritmo (efficace ma anche efficiente) di esplorazione</w:t>
+      </w:r>
+      <w:r>
+        <w:rPr>
+          <w:rFonts w:ascii="Times" w:eastAsiaTheme="minorEastAsia" w:hAnsi="Times"/>
+          <w:sz w:val="21"/>
+          <w:szCs w:val="21"/>
+        </w:rPr>
+        <w:t xml:space="preserve"> </w:t>
+      </w:r>
+      <w:r>
+        <w:rPr>
+          <w:rFonts w:ascii="Times" w:eastAsiaTheme="minorEastAsia" w:hAnsi="Times"/>
+          <w:sz w:val="21"/>
+          <w:szCs w:val="21"/>
+        </w:rPr>
+        <w:t xml:space="preserve">dei sensi di </w:t>
+      </w:r>
+      <w:proofErr w:type="spellStart"/>
+      <w:r>
+        <w:rPr>
+          <w:rFonts w:ascii="Times" w:eastAsiaTheme="minorEastAsia" w:hAnsi="Times"/>
+          <w:sz w:val="21"/>
+          <w:szCs w:val="21"/>
+        </w:rPr>
+        <w:t>WordNet</w:t>
+      </w:r>
+      <w:proofErr w:type="spellEnd"/>
+      <w:r>
+        <w:rPr>
+          <w:rFonts w:ascii="Times" w:eastAsiaTheme="minorEastAsia" w:hAnsi="Times"/>
+          <w:sz w:val="21"/>
+          <w:szCs w:val="21"/>
+        </w:rPr>
+        <w:t xml:space="preserve">, usando concetti di similarità (tra </w:t>
+      </w:r>
+      <w:proofErr w:type="spellStart"/>
+      <w:r>
+        <w:rPr>
+          <w:rFonts w:ascii="Times" w:eastAsiaTheme="minorEastAsia" w:hAnsi="Times"/>
+          <w:sz w:val="21"/>
+          <w:szCs w:val="21"/>
+        </w:rPr>
+        <w:t>gloss</w:t>
+      </w:r>
+      <w:proofErr w:type="spellEnd"/>
+      <w:r>
+        <w:rPr>
+          <w:rFonts w:ascii="Times" w:eastAsiaTheme="minorEastAsia" w:hAnsi="Times"/>
+          <w:sz w:val="21"/>
+          <w:szCs w:val="21"/>
+        </w:rPr>
+        <w:t xml:space="preserve"> e definizioni, esempi d’uso, rappresentazioni vettoriali, etc.)</w:t>
+      </w:r>
+      <w:r>
+        <w:rPr>
+          <w:rFonts w:ascii="Times" w:eastAsiaTheme="minorEastAsia" w:hAnsi="Times"/>
+          <w:sz w:val="21"/>
+          <w:szCs w:val="21"/>
+        </w:rPr>
+        <w:t>;</w:t>
+      </w:r>
+    </w:p>
+    <w:p>
+      <w:pPr>
+        <w:jc w:val="both"/>
+        <w:rPr>
+          <w:rFonts w:ascii="Times" w:eastAsiaTheme="minorEastAsia" w:hAnsi="Times"/>
+          <w:sz w:val="21"/>
+          <w:szCs w:val="21"/>
+        </w:rPr>
+      </w:pPr>
+    </w:p>
+    <w:p>
+      <w:pPr>
+        <w:pStyle w:val="Paragrafoelenco"/>
+        <w:numPr>
+          <w:ilvl w:val="0"/>
+          <w:numId w:val="17"/>
+        </w:numPr>
+        <w:jc w:val="both"/>
+        <w:rPr>
+          <w:rFonts w:ascii="Times" w:eastAsiaTheme="minorEastAsia" w:hAnsi="Times"/>
+          <w:sz w:val="21"/>
+          <w:szCs w:val="21"/>
+        </w:rPr>
+      </w:pPr>
+      <w:r>
+        <w:rPr>
+          <w:rFonts w:ascii="Times" w:eastAsiaTheme="minorEastAsia" w:hAnsi="Times"/>
+          <w:sz w:val="21"/>
+          <w:szCs w:val="21"/>
+        </w:rPr>
+        <w:t xml:space="preserve">Suggerimento A: sfruttare principi del </w:t>
+      </w:r>
+      <w:proofErr w:type="spellStart"/>
+      <w:r>
+        <w:rPr>
+          <w:rFonts w:ascii="Times" w:eastAsiaTheme="minorEastAsia" w:hAnsi="Times"/>
+          <w:sz w:val="21"/>
+          <w:szCs w:val="21"/>
+        </w:rPr>
+        <w:t>genus-differentia</w:t>
+      </w:r>
+      <w:proofErr w:type="spellEnd"/>
+      <w:r>
+        <w:rPr>
+          <w:rFonts w:ascii="Times" w:eastAsiaTheme="minorEastAsia" w:hAnsi="Times"/>
+          <w:sz w:val="21"/>
+          <w:szCs w:val="21"/>
+        </w:rPr>
+        <w:t>;</w:t>
+      </w:r>
+    </w:p>
+    <w:p>
+      <w:pPr>
+        <w:pStyle w:val="Paragrafoelenco"/>
+        <w:numPr>
+          <w:ilvl w:val="0"/>
+          <w:numId w:val="17"/>
+        </w:numPr>
+        <w:jc w:val="both"/>
+        <w:rPr>
+          <w:rFonts w:ascii="Times" w:eastAsiaTheme="minorEastAsia" w:hAnsi="Times"/>
+          <w:sz w:val="21"/>
+          <w:szCs w:val="21"/>
+        </w:rPr>
+      </w:pPr>
+      <w:r>
+        <w:rPr>
+          <w:rFonts w:ascii="Times" w:eastAsiaTheme="minorEastAsia" w:hAnsi="Times"/>
+          <w:sz w:val="21"/>
+          <w:szCs w:val="21"/>
+        </w:rPr>
+        <w:t xml:space="preserve">Suggerimento B: sfruttare tassonomia </w:t>
+      </w:r>
+      <w:proofErr w:type="spellStart"/>
+      <w:r>
+        <w:rPr>
+          <w:rFonts w:ascii="Times" w:eastAsiaTheme="minorEastAsia" w:hAnsi="Times"/>
+          <w:sz w:val="21"/>
+          <w:szCs w:val="21"/>
+        </w:rPr>
+        <w:t>WordNet</w:t>
+      </w:r>
+      <w:proofErr w:type="spellEnd"/>
+      <w:r>
+        <w:rPr>
+          <w:rFonts w:ascii="Times" w:eastAsiaTheme="minorEastAsia" w:hAnsi="Times"/>
+          <w:sz w:val="21"/>
+          <w:szCs w:val="21"/>
+        </w:rPr>
+        <w:t xml:space="preserve"> nell’esplorazione</w:t>
+      </w:r>
+      <w:r>
+        <w:rPr>
+          <w:rFonts w:ascii="Times" w:eastAsiaTheme="minorEastAsia" w:hAnsi="Times"/>
+          <w:sz w:val="21"/>
+          <w:szCs w:val="21"/>
+        </w:rPr>
+        <w:t>;</w:t>
+      </w:r>
+    </w:p>
+    <w:p>
+      <w:pPr>
+        <w:pStyle w:val="Paragrafoelenco"/>
+        <w:numPr>
+          <w:ilvl w:val="0"/>
+          <w:numId w:val="17"/>
+        </w:numPr>
+        <w:jc w:val="both"/>
+        <w:rPr>
+          <w:rFonts w:ascii="Times" w:eastAsiaTheme="minorEastAsia" w:hAnsi="Times"/>
+          <w:sz w:val="21"/>
+          <w:szCs w:val="21"/>
+        </w:rPr>
+      </w:pPr>
+      <w:r>
+        <w:rPr>
+          <w:rFonts w:ascii="Times" w:eastAsiaTheme="minorEastAsia" w:hAnsi="Times"/>
+          <w:sz w:val="21"/>
+          <w:szCs w:val="21"/>
+        </w:rPr>
+        <w:t>Suggerimento C: pensare a meccanismi di backtracking</w:t>
+      </w:r>
+      <w:r>
+        <w:rPr>
+          <w:rFonts w:ascii="Times" w:eastAsiaTheme="minorEastAsia" w:hAnsi="Times"/>
+          <w:sz w:val="21"/>
+          <w:szCs w:val="21"/>
+        </w:rPr>
+        <w:t>.</w:t>
+      </w:r>
+    </w:p>
+    <w:p>
+      <w:pPr>
+        <w:jc w:val="both"/>
+        <w:rPr>
+          <w:rFonts w:ascii="Times" w:eastAsiaTheme="minorEastAsia" w:hAnsi="Times"/>
+          <w:sz w:val="21"/>
+          <w:szCs w:val="21"/>
+        </w:rPr>
+      </w:pPr>
+    </w:p>
+    <w:p>
+      <w:pPr>
+        <w:pBdr>
+          <w:bottom w:val="single" w:sz="4" w:space="1" w:color="auto"/>
+        </w:pBdr>
+        <w:rPr>
+          <w:rFonts w:ascii="Times" w:hAnsi="Times"/>
+          <w:b/>
+          <w:bCs/>
+          <w:sz w:val="21"/>
+          <w:szCs w:val="21"/>
+        </w:rPr>
+      </w:pPr>
+      <w:r>
+        <w:rPr>
+          <w:rFonts w:ascii="Times" w:hAnsi="Times"/>
+          <w:b/>
+          <w:bCs/>
+          <w:sz w:val="21"/>
+          <w:szCs w:val="21"/>
+        </w:rPr>
+        <w:t>2</w:t>
+      </w:r>
+      <w:r>
+        <w:rPr>
+          <w:rFonts w:ascii="Times" w:hAnsi="Times"/>
+          <w:b/>
+          <w:bCs/>
+          <w:sz w:val="21"/>
+          <w:szCs w:val="21"/>
+        </w:rPr>
+        <w:t>.</w:t>
+      </w:r>
+      <w:r>
+        <w:rPr>
+          <w:rFonts w:ascii="Times" w:hAnsi="Times"/>
+          <w:b/>
+          <w:bCs/>
+          <w:sz w:val="21"/>
+          <w:szCs w:val="21"/>
+        </w:rPr>
+        <w:t>2</w:t>
+      </w:r>
+      <w:r>
+        <w:rPr>
+          <w:rFonts w:ascii="Times" w:hAnsi="Times"/>
+          <w:b/>
+          <w:bCs/>
+          <w:sz w:val="21"/>
+          <w:szCs w:val="21"/>
+        </w:rPr>
+        <w:t xml:space="preserve"> </w:t>
+      </w:r>
+      <w:r>
+        <w:rPr>
+          <w:rFonts w:ascii="Times" w:hAnsi="Times"/>
+          <w:b/>
+          <w:bCs/>
+          <w:sz w:val="21"/>
+          <w:szCs w:val="21"/>
+        </w:rPr>
+        <w:t>Svolgimento</w:t>
+      </w:r>
+    </w:p>
+    <w:p>
+      <w:pPr>
+        <w:jc w:val="both"/>
+        <w:rPr>
+          <w:rFonts w:ascii="Times" w:eastAsiaTheme="minorEastAsia" w:hAnsi="Times"/>
+          <w:sz w:val="21"/>
+          <w:szCs w:val="21"/>
+        </w:rPr>
+      </w:pPr>
+    </w:p>
+    <w:p>
+      <w:pPr>
+        <w:jc w:val="both"/>
+        <w:rPr>
+          <w:rFonts w:ascii="Times" w:eastAsiaTheme="minorEastAsia" w:hAnsi="Times"/>
+          <w:sz w:val="21"/>
+          <w:szCs w:val="21"/>
+        </w:rPr>
+      </w:pPr>
+      <w:proofErr w:type="spellStart"/>
+      <w:r>
+        <w:rPr>
+          <w:rFonts w:ascii="Times" w:eastAsiaTheme="minorEastAsia" w:hAnsi="Times"/>
+          <w:sz w:val="21"/>
+          <w:szCs w:val="21"/>
+        </w:rPr>
+        <w:t>asdas</w:t>
+      </w:r>
+      <w:proofErr w:type="spellEnd"/>
     </w:p>
     <w:p>
       <w:pPr>
@@ -2853,6 +3513,92 @@
     </w:lvl>
   </w:abstractNum>
   <w:abstractNum w:abstractNumId="7" w15:restartNumberingAfterBreak="0">
+    <w:nsid w:val="3B0B5425"/>
+    <w:multiLevelType w:val="hybridMultilevel"/>
+    <w:tmpl w:val="C7A24D22"/>
+    <w:lvl w:ilvl="0" w:tplc="0410000F">
+      <w:start w:val="1"/>
+      <w:numFmt w:val="decimal"/>
+      <w:lvlText w:val="%1."/>
+      <w:lvlJc w:val="left"/>
+      <w:pPr>
+        <w:ind w:left="720" w:hanging="360"/>
+      </w:pPr>
+    </w:lvl>
+    <w:lvl w:ilvl="1" w:tplc="04100019" w:tentative="1">
+      <w:start w:val="1"/>
+      <w:numFmt w:val="lowerLetter"/>
+      <w:lvlText w:val="%2."/>
+      <w:lvlJc w:val="left"/>
+      <w:pPr>
+        <w:ind w:left="1440" w:hanging="360"/>
+      </w:pPr>
+    </w:lvl>
+    <w:lvl w:ilvl="2" w:tplc="0410001B" w:tentative="1">
+      <w:start w:val="1"/>
+      <w:numFmt w:val="lowerRoman"/>
+      <w:lvlText w:val="%3."/>
+      <w:lvlJc w:val="right"/>
+      <w:pPr>
+        <w:ind w:left="2160" w:hanging="180"/>
+      </w:pPr>
+    </w:lvl>
+    <w:lvl w:ilvl="3" w:tplc="0410000F" w:tentative="1">
+      <w:start w:val="1"/>
+      <w:numFmt w:val="decimal"/>
+      <w:lvlText w:val="%4."/>
+      <w:lvlJc w:val="left"/>
+      <w:pPr>
+        <w:ind w:left="2880" w:hanging="360"/>
+      </w:pPr>
+    </w:lvl>
+    <w:lvl w:ilvl="4" w:tplc="04100019" w:tentative="1">
+      <w:start w:val="1"/>
+      <w:numFmt w:val="lowerLetter"/>
+      <w:lvlText w:val="%5."/>
+      <w:lvlJc w:val="left"/>
+      <w:pPr>
+        <w:ind w:left="3600" w:hanging="360"/>
+      </w:pPr>
+    </w:lvl>
+    <w:lvl w:ilvl="5" w:tplc="0410001B" w:tentative="1">
+      <w:start w:val="1"/>
+      <w:numFmt w:val="lowerRoman"/>
+      <w:lvlText w:val="%6."/>
+      <w:lvlJc w:val="right"/>
+      <w:pPr>
+        <w:ind w:left="4320" w:hanging="180"/>
+      </w:pPr>
+    </w:lvl>
+    <w:lvl w:ilvl="6" w:tplc="0410000F" w:tentative="1">
+      <w:start w:val="1"/>
+      <w:numFmt w:val="decimal"/>
+      <w:lvlText w:val="%7."/>
+      <w:lvlJc w:val="left"/>
+      <w:pPr>
+        <w:ind w:left="5040" w:hanging="360"/>
+      </w:pPr>
+    </w:lvl>
+    <w:lvl w:ilvl="7" w:tplc="04100019" w:tentative="1">
+      <w:start w:val="1"/>
+      <w:numFmt w:val="lowerLetter"/>
+      <w:lvlText w:val="%8."/>
+      <w:lvlJc w:val="left"/>
+      <w:pPr>
+        <w:ind w:left="5760" w:hanging="360"/>
+      </w:pPr>
+    </w:lvl>
+    <w:lvl w:ilvl="8" w:tplc="0410001B" w:tentative="1">
+      <w:start w:val="1"/>
+      <w:numFmt w:val="lowerRoman"/>
+      <w:lvlText w:val="%9."/>
+      <w:lvlJc w:val="right"/>
+      <w:pPr>
+        <w:ind w:left="6480" w:hanging="180"/>
+      </w:pPr>
+    </w:lvl>
+  </w:abstractNum>
+  <w:abstractNum w:abstractNumId="8" w15:restartNumberingAfterBreak="0">
     <w:nsid w:val="42DB002C"/>
     <w:multiLevelType w:val="hybridMultilevel"/>
     <w:tmpl w:val="9A960D78"/>
@@ -2938,7 +3684,7 @@
       </w:pPr>
     </w:lvl>
   </w:abstractNum>
-  <w:abstractNum w:abstractNumId="8" w15:restartNumberingAfterBreak="0">
+  <w:abstractNum w:abstractNumId="9" w15:restartNumberingAfterBreak="0">
     <w:nsid w:val="4D4468E2"/>
     <w:multiLevelType w:val="hybridMultilevel"/>
     <w:tmpl w:val="272C21D6"/>
@@ -3051,7 +3797,7 @@
       </w:rPr>
     </w:lvl>
   </w:abstractNum>
-  <w:abstractNum w:abstractNumId="9" w15:restartNumberingAfterBreak="0">
+  <w:abstractNum w:abstractNumId="10" w15:restartNumberingAfterBreak="0">
     <w:nsid w:val="56206476"/>
     <w:multiLevelType w:val="hybridMultilevel"/>
     <w:tmpl w:val="89B42144"/>
@@ -3137,7 +3883,7 @@
       </w:pPr>
     </w:lvl>
   </w:abstractNum>
-  <w:abstractNum w:abstractNumId="10" w15:restartNumberingAfterBreak="0">
+  <w:abstractNum w:abstractNumId="11" w15:restartNumberingAfterBreak="0">
     <w:nsid w:val="599E3F56"/>
     <w:multiLevelType w:val="hybridMultilevel"/>
     <w:tmpl w:val="2E18D622"/>
@@ -3223,7 +3969,7 @@
       </w:pPr>
     </w:lvl>
   </w:abstractNum>
-  <w:abstractNum w:abstractNumId="11" w15:restartNumberingAfterBreak="0">
+  <w:abstractNum w:abstractNumId="12" w15:restartNumberingAfterBreak="0">
     <w:nsid w:val="5BDD07BE"/>
     <w:multiLevelType w:val="hybridMultilevel"/>
     <w:tmpl w:val="2E18D622"/>
@@ -3309,7 +4055,120 @@
       </w:pPr>
     </w:lvl>
   </w:abstractNum>
-  <w:abstractNum w:abstractNumId="12" w15:restartNumberingAfterBreak="0">
+  <w:abstractNum w:abstractNumId="13" w15:restartNumberingAfterBreak="0">
+    <w:nsid w:val="5D303645"/>
+    <w:multiLevelType w:val="hybridMultilevel"/>
+    <w:tmpl w:val="4C24930A"/>
+    <w:lvl w:ilvl="0" w:tplc="04100001">
+      <w:start w:val="1"/>
+      <w:numFmt w:val="bullet"/>
+      <w:lvlText w:val=""/>
+      <w:lvlJc w:val="left"/>
+      <w:pPr>
+        <w:ind w:left="720" w:hanging="360"/>
+      </w:pPr>
+      <w:rPr>
+        <w:rFonts w:ascii="Symbol" w:hAnsi="Symbol" w:hint="default"/>
+      </w:rPr>
+    </w:lvl>
+    <w:lvl w:ilvl="1" w:tplc="04100003" w:tentative="1">
+      <w:start w:val="1"/>
+      <w:numFmt w:val="bullet"/>
+      <w:lvlText w:val="o"/>
+      <w:lvlJc w:val="left"/>
+      <w:pPr>
+        <w:ind w:left="1440" w:hanging="360"/>
+      </w:pPr>
+      <w:rPr>
+        <w:rFonts w:ascii="Courier New" w:hAnsi="Courier New" w:cs="Courier New" w:hint="default"/>
+      </w:rPr>
+    </w:lvl>
+    <w:lvl w:ilvl="2" w:tplc="04100005" w:tentative="1">
+      <w:start w:val="1"/>
+      <w:numFmt w:val="bullet"/>
+      <w:lvlText w:val=""/>
+      <w:lvlJc w:val="left"/>
+      <w:pPr>
+        <w:ind w:left="2160" w:hanging="360"/>
+      </w:pPr>
+      <w:rPr>
+        <w:rFonts w:ascii="Wingdings" w:hAnsi="Wingdings" w:hint="default"/>
+      </w:rPr>
+    </w:lvl>
+    <w:lvl w:ilvl="3" w:tplc="04100001" w:tentative="1">
+      <w:start w:val="1"/>
+      <w:numFmt w:val="bullet"/>
+      <w:lvlText w:val=""/>
+      <w:lvlJc w:val="left"/>
+      <w:pPr>
+        <w:ind w:left="2880" w:hanging="360"/>
+      </w:pPr>
+      <w:rPr>
+        <w:rFonts w:ascii="Symbol" w:hAnsi="Symbol" w:hint="default"/>
+      </w:rPr>
+    </w:lvl>
+    <w:lvl w:ilvl="4" w:tplc="04100003" w:tentative="1">
+      <w:start w:val="1"/>
+      <w:numFmt w:val="bullet"/>
+      <w:lvlText w:val="o"/>
+      <w:lvlJc w:val="left"/>
+      <w:pPr>
+        <w:ind w:left="3600" w:hanging="360"/>
+      </w:pPr>
+      <w:rPr>
+        <w:rFonts w:ascii="Courier New" w:hAnsi="Courier New" w:cs="Courier New" w:hint="default"/>
+      </w:rPr>
+    </w:lvl>
+    <w:lvl w:ilvl="5" w:tplc="04100005" w:tentative="1">
+      <w:start w:val="1"/>
+      <w:numFmt w:val="bullet"/>
+      <w:lvlText w:val=""/>
+      <w:lvlJc w:val="left"/>
+      <w:pPr>
+        <w:ind w:left="4320" w:hanging="360"/>
+      </w:pPr>
+      <w:rPr>
+        <w:rFonts w:ascii="Wingdings" w:hAnsi="Wingdings" w:hint="default"/>
+      </w:rPr>
+    </w:lvl>
+    <w:lvl w:ilvl="6" w:tplc="04100001" w:tentative="1">
+      <w:start w:val="1"/>
+      <w:numFmt w:val="bullet"/>
+      <w:lvlText w:val=""/>
+      <w:lvlJc w:val="left"/>
+      <w:pPr>
+        <w:ind w:left="5040" w:hanging="360"/>
+      </w:pPr>
+      <w:rPr>
+        <w:rFonts w:ascii="Symbol" w:hAnsi="Symbol" w:hint="default"/>
+      </w:rPr>
+    </w:lvl>
+    <w:lvl w:ilvl="7" w:tplc="04100003" w:tentative="1">
+      <w:start w:val="1"/>
+      <w:numFmt w:val="bullet"/>
+      <w:lvlText w:val="o"/>
+      <w:lvlJc w:val="left"/>
+      <w:pPr>
+        <w:ind w:left="5760" w:hanging="360"/>
+      </w:pPr>
+      <w:rPr>
+        <w:rFonts w:ascii="Courier New" w:hAnsi="Courier New" w:cs="Courier New" w:hint="default"/>
+      </w:rPr>
+    </w:lvl>
+    <w:lvl w:ilvl="8" w:tplc="04100005" w:tentative="1">
+      <w:start w:val="1"/>
+      <w:numFmt w:val="bullet"/>
+      <w:lvlText w:val=""/>
+      <w:lvlJc w:val="left"/>
+      <w:pPr>
+        <w:ind w:left="6480" w:hanging="360"/>
+      </w:pPr>
+      <w:rPr>
+        <w:rFonts w:ascii="Wingdings" w:hAnsi="Wingdings" w:hint="default"/>
+      </w:rPr>
+    </w:lvl>
+  </w:abstractNum>
+  <w:abstractNum w:abstractNumId="14" w15:restartNumberingAfterBreak="0">
     <w:nsid w:val="79D067AB"/>
     <w:multiLevelType w:val="hybridMultilevel"/>
     <w:tmpl w:val="8C90EAF0"/>
@@ -3395,7 +4254,7 @@
       </w:pPr>
     </w:lvl>
   </w:abstractNum>
-  <w:abstractNum w:abstractNumId="13" w15:restartNumberingAfterBreak="0">
+  <w:abstractNum w:abstractNumId="15" w15:restartNumberingAfterBreak="0">
     <w:nsid w:val="7A7A7C77"/>
     <w:multiLevelType w:val="hybridMultilevel"/>
     <w:tmpl w:val="82A6B194"/>
@@ -3481,7 +4340,7 @@
       </w:pPr>
     </w:lvl>
   </w:abstractNum>
-  <w:abstractNum w:abstractNumId="14" w15:restartNumberingAfterBreak="0">
+  <w:abstractNum w:abstractNumId="16" w15:restartNumberingAfterBreak="0">
     <w:nsid w:val="7CFC2793"/>
     <w:multiLevelType w:val="hybridMultilevel"/>
     <w:tmpl w:val="D6A4C96E"/>
@@ -3595,34 +4454,34 @@
     </w:lvl>
   </w:abstractNum>
   <w:num w:numId="1">
-    <w:abstractNumId w:val="8"/>
+    <w:abstractNumId w:val="9"/>
   </w:num>
   <w:num w:numId="2">
     <w:abstractNumId w:val="4"/>
   </w:num>
   <w:num w:numId="3">
-    <w:abstractNumId w:val="10"/>
+    <w:abstractNumId w:val="11"/>
   </w:num>
   <w:num w:numId="4">
     <w:abstractNumId w:val="2"/>
   </w:num>
   <w:num w:numId="5">
-    <w:abstractNumId w:val="11"/>
+    <w:abstractNumId w:val="12"/>
   </w:num>
   <w:num w:numId="6">
-    <w:abstractNumId w:val="7"/>
+    <w:abstractNumId w:val="8"/>
   </w:num>
   <w:num w:numId="7">
-    <w:abstractNumId w:val="13"/>
+    <w:abstractNumId w:val="15"/>
   </w:num>
   <w:num w:numId="8">
     <w:abstractNumId w:val="1"/>
   </w:num>
   <w:num w:numId="9">
-    <w:abstractNumId w:val="12"/>
+    <w:abstractNumId w:val="14"/>
   </w:num>
   <w:num w:numId="10">
-    <w:abstractNumId w:val="14"/>
+    <w:abstractNumId w:val="16"/>
   </w:num>
   <w:num w:numId="11">
     <w:abstractNumId w:val="3"/>
@@ -3637,7 +4496,13 @@
     <w:abstractNumId w:val="0"/>
   </w:num>
   <w:num w:numId="15">
-    <w:abstractNumId w:val="9"/>
+    <w:abstractNumId w:val="10"/>
+  </w:num>
+  <w:num w:numId="16">
+    <w:abstractNumId w:val="7"/>
+  </w:num>
+  <w:num w:numId="17">
+    <w:abstractNumId w:val="13"/>
   </w:num>
 </w:numbering>
 </file>

</xml_diff>

<commit_message>
started es02, modified relation
</commit_message>
<xml_diff>
--- a/relazioneTLN.docx
+++ b/relazioneTLN.docx
@@ -2458,6 +2458,884 @@
     </w:p>
     <w:p>
       <w:pPr>
+        <w:jc w:val="both"/>
+        <w:rPr>
+          <w:rFonts w:ascii="Times" w:eastAsiaTheme="minorEastAsia" w:hAnsi="Times"/>
+          <w:sz w:val="21"/>
+          <w:szCs w:val="21"/>
+        </w:rPr>
+      </w:pPr>
+    </w:p>
+    <w:p>
+      <w:pPr>
+        <w:jc w:val="both"/>
+        <w:rPr>
+          <w:rFonts w:ascii="Times" w:eastAsiaTheme="minorEastAsia" w:hAnsi="Times"/>
+          <w:sz w:val="21"/>
+          <w:szCs w:val="21"/>
+        </w:rPr>
+      </w:pPr>
+    </w:p>
+    <w:p>
+      <w:pPr>
+        <w:jc w:val="both"/>
+        <w:rPr>
+          <w:rFonts w:ascii="Times" w:eastAsiaTheme="minorEastAsia" w:hAnsi="Times"/>
+          <w:sz w:val="21"/>
+          <w:szCs w:val="21"/>
+        </w:rPr>
+      </w:pPr>
+    </w:p>
+    <w:p>
+      <w:pPr>
+        <w:jc w:val="both"/>
+        <w:rPr>
+          <w:rFonts w:ascii="Times" w:eastAsiaTheme="minorEastAsia" w:hAnsi="Times"/>
+          <w:sz w:val="21"/>
+          <w:szCs w:val="21"/>
+        </w:rPr>
+      </w:pPr>
+    </w:p>
+    <w:p>
+      <w:pPr>
+        <w:jc w:val="both"/>
+        <w:rPr>
+          <w:rFonts w:ascii="Times" w:eastAsiaTheme="minorEastAsia" w:hAnsi="Times"/>
+          <w:sz w:val="21"/>
+          <w:szCs w:val="21"/>
+        </w:rPr>
+      </w:pPr>
+    </w:p>
+    <w:p>
+      <w:pPr>
+        <w:jc w:val="both"/>
+        <w:rPr>
+          <w:rFonts w:ascii="Times" w:eastAsiaTheme="minorEastAsia" w:hAnsi="Times"/>
+          <w:sz w:val="21"/>
+          <w:szCs w:val="21"/>
+        </w:rPr>
+      </w:pPr>
+    </w:p>
+    <w:p>
+      <w:pPr>
+        <w:jc w:val="both"/>
+        <w:rPr>
+          <w:rFonts w:ascii="Times" w:eastAsiaTheme="minorEastAsia" w:hAnsi="Times"/>
+          <w:sz w:val="21"/>
+          <w:szCs w:val="21"/>
+        </w:rPr>
+      </w:pPr>
+    </w:p>
+    <w:p>
+      <w:pPr>
+        <w:jc w:val="both"/>
+        <w:rPr>
+          <w:rFonts w:ascii="Times" w:eastAsiaTheme="minorEastAsia" w:hAnsi="Times"/>
+          <w:sz w:val="21"/>
+          <w:szCs w:val="21"/>
+        </w:rPr>
+      </w:pPr>
+    </w:p>
+    <w:p>
+      <w:pPr>
+        <w:jc w:val="both"/>
+        <w:rPr>
+          <w:rFonts w:ascii="Times" w:eastAsiaTheme="minorEastAsia" w:hAnsi="Times"/>
+          <w:sz w:val="21"/>
+          <w:szCs w:val="21"/>
+        </w:rPr>
+      </w:pPr>
+    </w:p>
+    <w:p>
+      <w:pPr>
+        <w:jc w:val="both"/>
+        <w:rPr>
+          <w:rFonts w:ascii="Times" w:eastAsiaTheme="minorEastAsia" w:hAnsi="Times"/>
+          <w:sz w:val="21"/>
+          <w:szCs w:val="21"/>
+        </w:rPr>
+      </w:pPr>
+    </w:p>
+    <w:p>
+      <w:pPr>
+        <w:jc w:val="both"/>
+        <w:rPr>
+          <w:rFonts w:ascii="Times" w:eastAsiaTheme="minorEastAsia" w:hAnsi="Times"/>
+          <w:sz w:val="21"/>
+          <w:szCs w:val="21"/>
+        </w:rPr>
+      </w:pPr>
+    </w:p>
+    <w:p>
+      <w:pPr>
+        <w:jc w:val="both"/>
+        <w:rPr>
+          <w:rFonts w:ascii="Times" w:eastAsiaTheme="minorEastAsia" w:hAnsi="Times"/>
+          <w:sz w:val="21"/>
+          <w:szCs w:val="21"/>
+        </w:rPr>
+      </w:pPr>
+    </w:p>
+    <w:p>
+      <w:pPr>
+        <w:jc w:val="both"/>
+        <w:rPr>
+          <w:rFonts w:ascii="Times" w:eastAsiaTheme="minorEastAsia" w:hAnsi="Times"/>
+          <w:sz w:val="21"/>
+          <w:szCs w:val="21"/>
+        </w:rPr>
+      </w:pPr>
+    </w:p>
+    <w:p>
+      <w:pPr>
+        <w:jc w:val="both"/>
+        <w:rPr>
+          <w:rFonts w:ascii="Times" w:eastAsiaTheme="minorEastAsia" w:hAnsi="Times"/>
+          <w:sz w:val="21"/>
+          <w:szCs w:val="21"/>
+        </w:rPr>
+      </w:pPr>
+    </w:p>
+    <w:p>
+      <w:pPr>
+        <w:jc w:val="both"/>
+        <w:rPr>
+          <w:rFonts w:ascii="Times" w:eastAsiaTheme="minorEastAsia" w:hAnsi="Times"/>
+          <w:sz w:val="21"/>
+          <w:szCs w:val="21"/>
+        </w:rPr>
+      </w:pPr>
+    </w:p>
+    <w:p>
+      <w:pPr>
+        <w:jc w:val="both"/>
+        <w:rPr>
+          <w:rFonts w:ascii="Times" w:eastAsiaTheme="minorEastAsia" w:hAnsi="Times"/>
+          <w:sz w:val="21"/>
+          <w:szCs w:val="21"/>
+        </w:rPr>
+      </w:pPr>
+    </w:p>
+    <w:p>
+      <w:pPr>
+        <w:jc w:val="both"/>
+        <w:rPr>
+          <w:rFonts w:ascii="Times" w:eastAsiaTheme="minorEastAsia" w:hAnsi="Times"/>
+          <w:sz w:val="21"/>
+          <w:szCs w:val="21"/>
+        </w:rPr>
+      </w:pPr>
+    </w:p>
+    <w:p>
+      <w:pPr>
+        <w:jc w:val="both"/>
+        <w:rPr>
+          <w:rFonts w:ascii="Times" w:eastAsiaTheme="minorEastAsia" w:hAnsi="Times"/>
+          <w:sz w:val="21"/>
+          <w:szCs w:val="21"/>
+        </w:rPr>
+      </w:pPr>
+    </w:p>
+    <w:p>
+      <w:pPr>
+        <w:jc w:val="both"/>
+        <w:rPr>
+          <w:rFonts w:ascii="Times" w:eastAsiaTheme="minorEastAsia" w:hAnsi="Times"/>
+          <w:sz w:val="21"/>
+          <w:szCs w:val="21"/>
+        </w:rPr>
+      </w:pPr>
+    </w:p>
+    <w:p>
+      <w:pPr>
+        <w:rPr>
+          <w:rFonts w:ascii="Times" w:hAnsi="Times"/>
+          <w:b/>
+          <w:bCs/>
+        </w:rPr>
+      </w:pPr>
+      <w:r>
+        <w:rPr>
+          <w:rFonts w:ascii="Times" w:hAnsi="Times"/>
+          <w:b/>
+          <w:bCs/>
+        </w:rPr>
+        <w:lastRenderedPageBreak/>
+        <w:t>3</w:t>
+      </w:r>
+      <w:r>
+        <w:rPr>
+          <w:rFonts w:ascii="Times" w:hAnsi="Times"/>
+          <w:b/>
+          <w:bCs/>
+        </w:rPr>
+        <w:t>.</w:t>
+      </w:r>
+      <w:r>
+        <w:rPr>
+          <w:rFonts w:ascii="Times" w:hAnsi="Times"/>
+          <w:b/>
+          <w:bCs/>
+        </w:rPr>
+        <w:tab/>
+      </w:r>
+      <w:r>
+        <w:rPr>
+          <w:rFonts w:ascii="Times" w:hAnsi="Times"/>
+          <w:b/>
+          <w:bCs/>
+        </w:rPr>
+        <w:t>Esercitazione:</w:t>
+      </w:r>
+      <w:r>
+        <w:rPr>
+          <w:rFonts w:ascii="Times" w:hAnsi="Times"/>
+          <w:b/>
+          <w:bCs/>
+        </w:rPr>
+        <w:tab/>
+      </w:r>
+      <w:proofErr w:type="spellStart"/>
+      <w:r>
+        <w:rPr>
+          <w:rFonts w:ascii="Times" w:hAnsi="Times"/>
+          <w:b/>
+          <w:bCs/>
+        </w:rPr>
+        <w:t>Semantic</w:t>
+      </w:r>
+      <w:proofErr w:type="spellEnd"/>
+      <w:r>
+        <w:rPr>
+          <w:rFonts w:ascii="Times" w:hAnsi="Times"/>
+          <w:b/>
+          <w:bCs/>
+        </w:rPr>
+        <w:t xml:space="preserve"> </w:t>
+      </w:r>
+      <w:proofErr w:type="spellStart"/>
+      <w:r>
+        <w:rPr>
+          <w:rFonts w:ascii="Times" w:hAnsi="Times"/>
+          <w:b/>
+          <w:bCs/>
+        </w:rPr>
+        <w:t>clustering</w:t>
+      </w:r>
+      <w:proofErr w:type="spellEnd"/>
+      <w:r>
+        <w:rPr>
+          <w:rFonts w:ascii="Times" w:hAnsi="Times"/>
+          <w:b/>
+          <w:bCs/>
+        </w:rPr>
+        <w:t xml:space="preserve"> (P. Hanks)</w:t>
+      </w:r>
+    </w:p>
+    <w:p>
+      <w:pPr>
+        <w:rPr>
+          <w:rFonts w:ascii="Times" w:hAnsi="Times"/>
+          <w:sz w:val="21"/>
+          <w:szCs w:val="21"/>
+        </w:rPr>
+      </w:pPr>
+    </w:p>
+    <w:p>
+      <w:pPr>
+        <w:pBdr>
+          <w:bottom w:val="single" w:sz="4" w:space="1" w:color="auto"/>
+        </w:pBdr>
+        <w:rPr>
+          <w:rFonts w:ascii="Times" w:hAnsi="Times"/>
+          <w:b/>
+          <w:bCs/>
+          <w:sz w:val="21"/>
+          <w:szCs w:val="21"/>
+        </w:rPr>
+      </w:pPr>
+      <w:r>
+        <w:rPr>
+          <w:rFonts w:ascii="Times" w:hAnsi="Times"/>
+          <w:b/>
+          <w:bCs/>
+          <w:sz w:val="21"/>
+          <w:szCs w:val="21"/>
+        </w:rPr>
+        <w:t>3</w:t>
+      </w:r>
+      <w:r>
+        <w:rPr>
+          <w:rFonts w:ascii="Times" w:hAnsi="Times"/>
+          <w:b/>
+          <w:bCs/>
+          <w:sz w:val="21"/>
+          <w:szCs w:val="21"/>
+        </w:rPr>
+        <w:t xml:space="preserve">.1 </w:t>
+      </w:r>
+      <w:r>
+        <w:rPr>
+          <w:rFonts w:ascii="Times" w:hAnsi="Times"/>
+          <w:b/>
+          <w:bCs/>
+          <w:sz w:val="21"/>
+          <w:szCs w:val="21"/>
+        </w:rPr>
+        <w:t>Consegna</w:t>
+      </w:r>
+    </w:p>
+    <w:p>
+      <w:pPr>
+        <w:rPr>
+          <w:rFonts w:ascii="Times" w:hAnsi="Times"/>
+          <w:sz w:val="21"/>
+          <w:szCs w:val="21"/>
+        </w:rPr>
+      </w:pPr>
+    </w:p>
+    <w:p>
+      <w:pPr>
+        <w:jc w:val="both"/>
+        <w:rPr>
+          <w:rFonts w:ascii="Times" w:eastAsiaTheme="minorEastAsia" w:hAnsi="Times"/>
+          <w:sz w:val="21"/>
+          <w:szCs w:val="21"/>
+        </w:rPr>
+      </w:pPr>
+      <w:r>
+        <w:rPr>
+          <w:rFonts w:ascii="Times" w:eastAsiaTheme="minorEastAsia" w:hAnsi="Times"/>
+          <w:sz w:val="21"/>
+          <w:szCs w:val="21"/>
+        </w:rPr>
+        <w:t xml:space="preserve">L’esercitazione prevede </w:t>
+      </w:r>
+      <w:r>
+        <w:rPr>
+          <w:rFonts w:ascii="Times" w:eastAsiaTheme="minorEastAsia" w:hAnsi="Times"/>
+          <w:sz w:val="21"/>
+          <w:szCs w:val="21"/>
+        </w:rPr>
+        <w:t>l’implementazione della teoria di P. Hanks:</w:t>
+      </w:r>
+    </w:p>
+    <w:p>
+      <w:pPr>
+        <w:pStyle w:val="Paragrafoelenco"/>
+        <w:numPr>
+          <w:ilvl w:val="0"/>
+          <w:numId w:val="18"/>
+        </w:numPr>
+        <w:jc w:val="both"/>
+        <w:rPr>
+          <w:rFonts w:ascii="Times" w:eastAsiaTheme="minorEastAsia" w:hAnsi="Times"/>
+          <w:sz w:val="21"/>
+          <w:szCs w:val="21"/>
+        </w:rPr>
+      </w:pPr>
+      <w:r>
+        <w:rPr>
+          <w:rFonts w:ascii="Times" w:eastAsiaTheme="minorEastAsia" w:hAnsi="Times"/>
+          <w:sz w:val="21"/>
+          <w:szCs w:val="21"/>
+        </w:rPr>
+        <w:t>Scegliere un verbo transitivo (min</w:t>
+      </w:r>
+      <w:r>
+        <w:rPr>
+          <w:rFonts w:ascii="Times" w:eastAsiaTheme="minorEastAsia" w:hAnsi="Times"/>
+          <w:sz w:val="21"/>
+          <w:szCs w:val="21"/>
+        </w:rPr>
+        <w:t>imo</w:t>
+      </w:r>
+      <w:r>
+        <w:rPr>
+          <w:rFonts w:ascii="Times" w:eastAsiaTheme="minorEastAsia" w:hAnsi="Times"/>
+          <w:sz w:val="21"/>
+          <w:szCs w:val="21"/>
+        </w:rPr>
+        <w:t xml:space="preserve"> valenza = 2)</w:t>
+      </w:r>
+      <w:r>
+        <w:rPr>
+          <w:rFonts w:ascii="Times" w:eastAsiaTheme="minorEastAsia" w:hAnsi="Times"/>
+          <w:sz w:val="21"/>
+          <w:szCs w:val="21"/>
+        </w:rPr>
+        <w:t>;</w:t>
+      </w:r>
+    </w:p>
+    <w:p>
+      <w:pPr>
+        <w:pStyle w:val="Paragrafoelenco"/>
+        <w:numPr>
+          <w:ilvl w:val="0"/>
+          <w:numId w:val="18"/>
+        </w:numPr>
+        <w:jc w:val="both"/>
+        <w:rPr>
+          <w:rFonts w:ascii="Times" w:eastAsiaTheme="minorEastAsia" w:hAnsi="Times"/>
+          <w:sz w:val="21"/>
+          <w:szCs w:val="21"/>
+        </w:rPr>
+      </w:pPr>
+      <w:r>
+        <w:rPr>
+          <w:rFonts w:ascii="Times" w:eastAsiaTheme="minorEastAsia" w:hAnsi="Times"/>
+          <w:sz w:val="21"/>
+          <w:szCs w:val="21"/>
+        </w:rPr>
+        <w:t>Recuperare da un corpus n istanze in cui esso viene usato</w:t>
+      </w:r>
+      <w:r>
+        <w:rPr>
+          <w:rFonts w:ascii="Times" w:eastAsiaTheme="minorEastAsia" w:hAnsi="Times"/>
+          <w:sz w:val="21"/>
+          <w:szCs w:val="21"/>
+        </w:rPr>
+        <w:t>;</w:t>
+      </w:r>
+    </w:p>
+    <w:p>
+      <w:pPr>
+        <w:pStyle w:val="Paragrafoelenco"/>
+        <w:numPr>
+          <w:ilvl w:val="0"/>
+          <w:numId w:val="18"/>
+        </w:numPr>
+        <w:jc w:val="both"/>
+        <w:rPr>
+          <w:rFonts w:ascii="Times" w:eastAsiaTheme="minorEastAsia" w:hAnsi="Times"/>
+          <w:sz w:val="21"/>
+          <w:szCs w:val="21"/>
+        </w:rPr>
+      </w:pPr>
+      <w:r>
+        <w:rPr>
+          <w:rFonts w:ascii="Times" w:eastAsiaTheme="minorEastAsia" w:hAnsi="Times"/>
+          <w:sz w:val="21"/>
+          <w:szCs w:val="21"/>
+        </w:rPr>
+        <w:t>Effettuare parsing e disambiguazione</w:t>
+      </w:r>
+    </w:p>
+    <w:p>
+      <w:pPr>
+        <w:pStyle w:val="Paragrafoelenco"/>
+        <w:numPr>
+          <w:ilvl w:val="0"/>
+          <w:numId w:val="18"/>
+        </w:numPr>
+        <w:jc w:val="both"/>
+        <w:rPr>
+          <w:rFonts w:ascii="Times" w:eastAsiaTheme="minorEastAsia" w:hAnsi="Times"/>
+          <w:sz w:val="21"/>
+          <w:szCs w:val="21"/>
+        </w:rPr>
+      </w:pPr>
+      <w:r>
+        <w:rPr>
+          <w:rFonts w:ascii="Times" w:eastAsiaTheme="minorEastAsia" w:hAnsi="Times"/>
+          <w:sz w:val="21"/>
+          <w:szCs w:val="21"/>
+        </w:rPr>
+        <w:t xml:space="preserve">Usare i super sensi di </w:t>
+      </w:r>
+      <w:proofErr w:type="spellStart"/>
+      <w:r>
+        <w:rPr>
+          <w:rFonts w:ascii="Times" w:eastAsiaTheme="minorEastAsia" w:hAnsi="Times"/>
+          <w:sz w:val="21"/>
+          <w:szCs w:val="21"/>
+        </w:rPr>
+        <w:t>WordNet</w:t>
+      </w:r>
+      <w:proofErr w:type="spellEnd"/>
+      <w:r>
+        <w:rPr>
+          <w:rFonts w:ascii="Times" w:eastAsiaTheme="minorEastAsia" w:hAnsi="Times"/>
+          <w:sz w:val="21"/>
+          <w:szCs w:val="21"/>
+        </w:rPr>
+        <w:t xml:space="preserve"> sugli argomenti (</w:t>
+      </w:r>
+      <w:proofErr w:type="spellStart"/>
+      <w:r>
+        <w:rPr>
+          <w:rFonts w:ascii="Times" w:eastAsiaTheme="minorEastAsia" w:hAnsi="Times"/>
+          <w:sz w:val="21"/>
+          <w:szCs w:val="21"/>
+        </w:rPr>
+        <w:t>subj</w:t>
+      </w:r>
+      <w:proofErr w:type="spellEnd"/>
+      <w:r>
+        <w:rPr>
+          <w:rFonts w:ascii="Times" w:eastAsiaTheme="minorEastAsia" w:hAnsi="Times"/>
+          <w:sz w:val="21"/>
+          <w:szCs w:val="21"/>
+        </w:rPr>
+        <w:t xml:space="preserve"> e </w:t>
+      </w:r>
+      <w:proofErr w:type="spellStart"/>
+      <w:r>
+        <w:rPr>
+          <w:rFonts w:ascii="Times" w:eastAsiaTheme="minorEastAsia" w:hAnsi="Times"/>
+          <w:sz w:val="21"/>
+          <w:szCs w:val="21"/>
+        </w:rPr>
+        <w:t>obj</w:t>
+      </w:r>
+      <w:proofErr w:type="spellEnd"/>
+      <w:r>
+        <w:rPr>
+          <w:rFonts w:ascii="Times" w:eastAsiaTheme="minorEastAsia" w:hAnsi="Times"/>
+          <w:sz w:val="21"/>
+          <w:szCs w:val="21"/>
+        </w:rPr>
+        <w:t>) del verbo scelto</w:t>
+      </w:r>
+      <w:r>
+        <w:rPr>
+          <w:rFonts w:ascii="Times" w:eastAsiaTheme="minorEastAsia" w:hAnsi="Times"/>
+          <w:sz w:val="21"/>
+          <w:szCs w:val="21"/>
+        </w:rPr>
+        <w:t>;</w:t>
+      </w:r>
+    </w:p>
+    <w:p>
+      <w:pPr>
+        <w:pStyle w:val="Paragrafoelenco"/>
+        <w:numPr>
+          <w:ilvl w:val="0"/>
+          <w:numId w:val="18"/>
+        </w:numPr>
+        <w:jc w:val="both"/>
+        <w:rPr>
+          <w:rFonts w:ascii="Times" w:eastAsiaTheme="minorEastAsia" w:hAnsi="Times"/>
+          <w:sz w:val="21"/>
+          <w:szCs w:val="21"/>
+        </w:rPr>
+      </w:pPr>
+      <w:r>
+        <w:rPr>
+          <w:rFonts w:ascii="Times" w:eastAsiaTheme="minorEastAsia" w:hAnsi="Times"/>
+          <w:sz w:val="21"/>
+          <w:szCs w:val="21"/>
+        </w:rPr>
+        <w:t>Aggregare i risultati, calcolare le frequenze, stampare i cluster semantici ottenuti</w:t>
+      </w:r>
+      <w:r>
+        <w:rPr>
+          <w:rFonts w:ascii="Times" w:eastAsiaTheme="minorEastAsia" w:hAnsi="Times"/>
+          <w:sz w:val="21"/>
+          <w:szCs w:val="21"/>
+        </w:rPr>
+        <w:t>.</w:t>
+      </w:r>
+    </w:p>
+    <w:p>
+      <w:pPr>
+        <w:pStyle w:val="Paragrafoelenco"/>
+        <w:numPr>
+          <w:ilvl w:val="1"/>
+          <w:numId w:val="18"/>
+        </w:numPr>
+        <w:jc w:val="both"/>
+        <w:rPr>
+          <w:rFonts w:ascii="Times" w:eastAsiaTheme="minorEastAsia" w:hAnsi="Times"/>
+          <w:sz w:val="21"/>
+          <w:szCs w:val="21"/>
+        </w:rPr>
+      </w:pPr>
+      <w:r>
+        <w:rPr>
+          <w:rFonts w:ascii="Times" w:eastAsiaTheme="minorEastAsia" w:hAnsi="Times"/>
+          <w:sz w:val="21"/>
+          <w:szCs w:val="21"/>
+        </w:rPr>
+        <w:t xml:space="preserve">Un cluster semantico è inteso come combinazione dei </w:t>
+      </w:r>
+      <w:proofErr w:type="spellStart"/>
+      <w:r>
+        <w:rPr>
+          <w:rFonts w:ascii="Times" w:eastAsiaTheme="minorEastAsia" w:hAnsi="Times"/>
+          <w:sz w:val="21"/>
+          <w:szCs w:val="21"/>
+        </w:rPr>
+        <w:t>semantic</w:t>
+      </w:r>
+      <w:proofErr w:type="spellEnd"/>
+      <w:r>
+        <w:rPr>
+          <w:rFonts w:ascii="Times" w:eastAsiaTheme="minorEastAsia" w:hAnsi="Times"/>
+          <w:sz w:val="21"/>
+          <w:szCs w:val="21"/>
+        </w:rPr>
+        <w:t xml:space="preserve"> </w:t>
+      </w:r>
+      <w:proofErr w:type="spellStart"/>
+      <w:r>
+        <w:rPr>
+          <w:rFonts w:ascii="Times" w:eastAsiaTheme="minorEastAsia" w:hAnsi="Times"/>
+          <w:sz w:val="21"/>
+          <w:szCs w:val="21"/>
+        </w:rPr>
+        <w:t>types</w:t>
+      </w:r>
+      <w:proofErr w:type="spellEnd"/>
+      <w:r>
+        <w:rPr>
+          <w:rFonts w:ascii="Times" w:eastAsiaTheme="minorEastAsia" w:hAnsi="Times"/>
+          <w:sz w:val="21"/>
+          <w:szCs w:val="21"/>
+        </w:rPr>
+        <w:t xml:space="preserve"> (ad esempio coppie di </w:t>
+      </w:r>
+      <w:proofErr w:type="spellStart"/>
+      <w:r>
+        <w:rPr>
+          <w:rFonts w:ascii="Times" w:eastAsiaTheme="minorEastAsia" w:hAnsi="Times"/>
+          <w:sz w:val="21"/>
+          <w:szCs w:val="21"/>
+        </w:rPr>
+        <w:t>sem</w:t>
+      </w:r>
+      <w:r>
+        <w:rPr>
+          <w:rFonts w:ascii="Times" w:eastAsiaTheme="minorEastAsia" w:hAnsi="Times"/>
+          <w:sz w:val="21"/>
+          <w:szCs w:val="21"/>
+        </w:rPr>
+        <w:t>_</w:t>
+      </w:r>
+      <w:r>
+        <w:rPr>
+          <w:rFonts w:ascii="Times" w:eastAsiaTheme="minorEastAsia" w:hAnsi="Times"/>
+          <w:sz w:val="21"/>
+          <w:szCs w:val="21"/>
+        </w:rPr>
+        <w:t>types</w:t>
+      </w:r>
+      <w:proofErr w:type="spellEnd"/>
+      <w:r>
+        <w:rPr>
+          <w:rFonts w:ascii="Times" w:eastAsiaTheme="minorEastAsia" w:hAnsi="Times"/>
+          <w:sz w:val="21"/>
+          <w:szCs w:val="21"/>
+        </w:rPr>
+        <w:t xml:space="preserve"> se valenza = 2)</w:t>
+      </w:r>
+    </w:p>
+    <w:p>
+      <w:pPr>
+        <w:jc w:val="both"/>
+        <w:rPr>
+          <w:rFonts w:ascii="Times" w:eastAsiaTheme="minorEastAsia" w:hAnsi="Times"/>
+          <w:sz w:val="21"/>
+          <w:szCs w:val="21"/>
+        </w:rPr>
+      </w:pPr>
+    </w:p>
+    <w:p>
+      <w:pPr>
+        <w:pBdr>
+          <w:bottom w:val="single" w:sz="4" w:space="1" w:color="auto"/>
+        </w:pBdr>
+        <w:rPr>
+          <w:rFonts w:ascii="Times" w:hAnsi="Times"/>
+          <w:b/>
+          <w:bCs/>
+          <w:sz w:val="21"/>
+          <w:szCs w:val="21"/>
+        </w:rPr>
+      </w:pPr>
+      <w:r>
+        <w:rPr>
+          <w:rFonts w:ascii="Times" w:hAnsi="Times"/>
+          <w:b/>
+          <w:bCs/>
+          <w:sz w:val="21"/>
+          <w:szCs w:val="21"/>
+        </w:rPr>
+        <w:t>3</w:t>
+      </w:r>
+      <w:r>
+        <w:rPr>
+          <w:rFonts w:ascii="Times" w:hAnsi="Times"/>
+          <w:b/>
+          <w:bCs/>
+          <w:sz w:val="21"/>
+          <w:szCs w:val="21"/>
+        </w:rPr>
+        <w:t>.</w:t>
+      </w:r>
+      <w:r>
+        <w:rPr>
+          <w:rFonts w:ascii="Times" w:hAnsi="Times"/>
+          <w:b/>
+          <w:bCs/>
+          <w:sz w:val="21"/>
+          <w:szCs w:val="21"/>
+        </w:rPr>
+        <w:t>2</w:t>
+      </w:r>
+      <w:r>
+        <w:rPr>
+          <w:rFonts w:ascii="Times" w:hAnsi="Times"/>
+          <w:b/>
+          <w:bCs/>
+          <w:sz w:val="21"/>
+          <w:szCs w:val="21"/>
+        </w:rPr>
+        <w:t xml:space="preserve"> </w:t>
+      </w:r>
+      <w:r>
+        <w:rPr>
+          <w:rFonts w:ascii="Times" w:hAnsi="Times"/>
+          <w:b/>
+          <w:bCs/>
+          <w:sz w:val="21"/>
+          <w:szCs w:val="21"/>
+        </w:rPr>
+        <w:t>Svolgimento</w:t>
+      </w:r>
+    </w:p>
+    <w:p>
+      <w:pPr>
+        <w:jc w:val="both"/>
+        <w:rPr>
+          <w:rFonts w:ascii="Times" w:eastAsiaTheme="minorEastAsia" w:hAnsi="Times"/>
+          <w:sz w:val="21"/>
+          <w:szCs w:val="21"/>
+        </w:rPr>
+      </w:pPr>
+    </w:p>
+    <w:p>
+      <w:pPr>
+        <w:jc w:val="both"/>
+        <w:rPr>
+          <w:rFonts w:ascii="Times" w:eastAsiaTheme="minorEastAsia" w:hAnsi="Times"/>
+          <w:sz w:val="21"/>
+          <w:szCs w:val="21"/>
+        </w:rPr>
+      </w:pPr>
+      <w:proofErr w:type="spellStart"/>
+      <w:r>
+        <w:rPr>
+          <w:rFonts w:ascii="Times" w:eastAsiaTheme="minorEastAsia" w:hAnsi="Times"/>
+          <w:sz w:val="21"/>
+          <w:szCs w:val="21"/>
+        </w:rPr>
+        <w:t>asdas</w:t>
+      </w:r>
+      <w:proofErr w:type="spellEnd"/>
+    </w:p>
+    <w:p>
+      <w:pPr>
+        <w:jc w:val="both"/>
+        <w:rPr>
+          <w:rFonts w:ascii="Times" w:eastAsiaTheme="minorEastAsia" w:hAnsi="Times"/>
+          <w:sz w:val="21"/>
+          <w:szCs w:val="21"/>
+        </w:rPr>
+      </w:pPr>
+    </w:p>
+    <w:p>
+      <w:pPr>
+        <w:jc w:val="both"/>
+        <w:rPr>
+          <w:rFonts w:ascii="Times" w:eastAsiaTheme="minorEastAsia" w:hAnsi="Times"/>
+          <w:sz w:val="21"/>
+          <w:szCs w:val="21"/>
+        </w:rPr>
+      </w:pPr>
+    </w:p>
+    <w:p>
+      <w:pPr>
+        <w:jc w:val="both"/>
+        <w:rPr>
+          <w:rFonts w:ascii="Times" w:eastAsiaTheme="minorEastAsia" w:hAnsi="Times"/>
+          <w:sz w:val="21"/>
+          <w:szCs w:val="21"/>
+        </w:rPr>
+      </w:pPr>
+    </w:p>
+    <w:p>
+      <w:pPr>
+        <w:jc w:val="both"/>
+        <w:rPr>
+          <w:rFonts w:ascii="Times" w:eastAsiaTheme="minorEastAsia" w:hAnsi="Times"/>
+          <w:sz w:val="21"/>
+          <w:szCs w:val="21"/>
+        </w:rPr>
+      </w:pPr>
+    </w:p>
+    <w:p>
+      <w:pPr>
+        <w:jc w:val="both"/>
+        <w:rPr>
+          <w:rFonts w:ascii="Times" w:eastAsiaTheme="minorEastAsia" w:hAnsi="Times"/>
+          <w:sz w:val="21"/>
+          <w:szCs w:val="21"/>
+        </w:rPr>
+      </w:pPr>
+    </w:p>
+    <w:p>
+      <w:pPr>
+        <w:jc w:val="both"/>
+        <w:rPr>
+          <w:rFonts w:ascii="Times" w:eastAsiaTheme="minorEastAsia" w:hAnsi="Times"/>
+          <w:sz w:val="21"/>
+          <w:szCs w:val="21"/>
+        </w:rPr>
+      </w:pPr>
+    </w:p>
+    <w:p>
+      <w:pPr>
+        <w:jc w:val="both"/>
+        <w:rPr>
+          <w:rFonts w:ascii="Times" w:eastAsiaTheme="minorEastAsia" w:hAnsi="Times"/>
+          <w:sz w:val="21"/>
+          <w:szCs w:val="21"/>
+        </w:rPr>
+      </w:pPr>
+    </w:p>
+    <w:p>
+      <w:pPr>
+        <w:jc w:val="both"/>
+        <w:rPr>
+          <w:rFonts w:ascii="Times" w:eastAsiaTheme="minorEastAsia" w:hAnsi="Times"/>
+          <w:sz w:val="21"/>
+          <w:szCs w:val="21"/>
+        </w:rPr>
+      </w:pPr>
+    </w:p>
+    <w:p>
+      <w:pPr>
+        <w:jc w:val="both"/>
+        <w:rPr>
+          <w:rFonts w:ascii="Times" w:eastAsiaTheme="minorEastAsia" w:hAnsi="Times"/>
+          <w:sz w:val="21"/>
+          <w:szCs w:val="21"/>
+        </w:rPr>
+      </w:pPr>
+    </w:p>
+    <w:p>
+      <w:pPr>
+        <w:jc w:val="both"/>
+        <w:rPr>
+          <w:rFonts w:ascii="Times" w:eastAsiaTheme="minorEastAsia" w:hAnsi="Times"/>
+          <w:sz w:val="21"/>
+          <w:szCs w:val="21"/>
+        </w:rPr>
+      </w:pPr>
+    </w:p>
+    <w:p>
+      <w:pPr>
         <w:rPr>
           <w:rFonts w:ascii="Times" w:hAnsi="Times"/>
           <w:b/>
@@ -4169,6 +5047,92 @@
     </w:lvl>
   </w:abstractNum>
   <w:abstractNum w:abstractNumId="14" w15:restartNumberingAfterBreak="0">
+    <w:nsid w:val="6D8735DA"/>
+    <w:multiLevelType w:val="hybridMultilevel"/>
+    <w:tmpl w:val="3C3C18D0"/>
+    <w:lvl w:ilvl="0" w:tplc="0410000F">
+      <w:start w:val="1"/>
+      <w:numFmt w:val="decimal"/>
+      <w:lvlText w:val="%1."/>
+      <w:lvlJc w:val="left"/>
+      <w:pPr>
+        <w:ind w:left="720" w:hanging="360"/>
+      </w:pPr>
+    </w:lvl>
+    <w:lvl w:ilvl="1" w:tplc="04100019">
+      <w:start w:val="1"/>
+      <w:numFmt w:val="lowerLetter"/>
+      <w:lvlText w:val="%2."/>
+      <w:lvlJc w:val="left"/>
+      <w:pPr>
+        <w:ind w:left="1440" w:hanging="360"/>
+      </w:pPr>
+    </w:lvl>
+    <w:lvl w:ilvl="2" w:tplc="0410001B" w:tentative="1">
+      <w:start w:val="1"/>
+      <w:numFmt w:val="lowerRoman"/>
+      <w:lvlText w:val="%3."/>
+      <w:lvlJc w:val="right"/>
+      <w:pPr>
+        <w:ind w:left="2160" w:hanging="180"/>
+      </w:pPr>
+    </w:lvl>
+    <w:lvl w:ilvl="3" w:tplc="0410000F" w:tentative="1">
+      <w:start w:val="1"/>
+      <w:numFmt w:val="decimal"/>
+      <w:lvlText w:val="%4."/>
+      <w:lvlJc w:val="left"/>
+      <w:pPr>
+        <w:ind w:left="2880" w:hanging="360"/>
+      </w:pPr>
+    </w:lvl>
+    <w:lvl w:ilvl="4" w:tplc="04100019" w:tentative="1">
+      <w:start w:val="1"/>
+      <w:numFmt w:val="lowerLetter"/>
+      <w:lvlText w:val="%5."/>
+      <w:lvlJc w:val="left"/>
+      <w:pPr>
+        <w:ind w:left="3600" w:hanging="360"/>
+      </w:pPr>
+    </w:lvl>
+    <w:lvl w:ilvl="5" w:tplc="0410001B" w:tentative="1">
+      <w:start w:val="1"/>
+      <w:numFmt w:val="lowerRoman"/>
+      <w:lvlText w:val="%6."/>
+      <w:lvlJc w:val="right"/>
+      <w:pPr>
+        <w:ind w:left="4320" w:hanging="180"/>
+      </w:pPr>
+    </w:lvl>
+    <w:lvl w:ilvl="6" w:tplc="0410000F" w:tentative="1">
+      <w:start w:val="1"/>
+      <w:numFmt w:val="decimal"/>
+      <w:lvlText w:val="%7."/>
+      <w:lvlJc w:val="left"/>
+      <w:pPr>
+        <w:ind w:left="5040" w:hanging="360"/>
+      </w:pPr>
+    </w:lvl>
+    <w:lvl w:ilvl="7" w:tplc="04100019" w:tentative="1">
+      <w:start w:val="1"/>
+      <w:numFmt w:val="lowerLetter"/>
+      <w:lvlText w:val="%8."/>
+      <w:lvlJc w:val="left"/>
+      <w:pPr>
+        <w:ind w:left="5760" w:hanging="360"/>
+      </w:pPr>
+    </w:lvl>
+    <w:lvl w:ilvl="8" w:tplc="0410001B" w:tentative="1">
+      <w:start w:val="1"/>
+      <w:numFmt w:val="lowerRoman"/>
+      <w:lvlText w:val="%9."/>
+      <w:lvlJc w:val="right"/>
+      <w:pPr>
+        <w:ind w:left="6480" w:hanging="180"/>
+      </w:pPr>
+    </w:lvl>
+  </w:abstractNum>
+  <w:abstractNum w:abstractNumId="15" w15:restartNumberingAfterBreak="0">
     <w:nsid w:val="79D067AB"/>
     <w:multiLevelType w:val="hybridMultilevel"/>
     <w:tmpl w:val="8C90EAF0"/>
@@ -4254,7 +5218,7 @@
       </w:pPr>
     </w:lvl>
   </w:abstractNum>
-  <w:abstractNum w:abstractNumId="15" w15:restartNumberingAfterBreak="0">
+  <w:abstractNum w:abstractNumId="16" w15:restartNumberingAfterBreak="0">
     <w:nsid w:val="7A7A7C77"/>
     <w:multiLevelType w:val="hybridMultilevel"/>
     <w:tmpl w:val="82A6B194"/>
@@ -4340,7 +5304,7 @@
       </w:pPr>
     </w:lvl>
   </w:abstractNum>
-  <w:abstractNum w:abstractNumId="16" w15:restartNumberingAfterBreak="0">
+  <w:abstractNum w:abstractNumId="17" w15:restartNumberingAfterBreak="0">
     <w:nsid w:val="7CFC2793"/>
     <w:multiLevelType w:val="hybridMultilevel"/>
     <w:tmpl w:val="D6A4C96E"/>
@@ -4472,16 +5436,16 @@
     <w:abstractNumId w:val="8"/>
   </w:num>
   <w:num w:numId="7">
-    <w:abstractNumId w:val="15"/>
+    <w:abstractNumId w:val="16"/>
   </w:num>
   <w:num w:numId="8">
     <w:abstractNumId w:val="1"/>
   </w:num>
   <w:num w:numId="9">
-    <w:abstractNumId w:val="14"/>
+    <w:abstractNumId w:val="15"/>
   </w:num>
   <w:num w:numId="10">
-    <w:abstractNumId w:val="16"/>
+    <w:abstractNumId w:val="17"/>
   </w:num>
   <w:num w:numId="11">
     <w:abstractNumId w:val="3"/>
@@ -4503,6 +5467,9 @@
   </w:num>
   <w:num w:numId="17">
     <w:abstractNumId w:val="13"/>
+  </w:num>
+  <w:num w:numId="18">
+    <w:abstractNumId w:val="14"/>
   </w:num>
 </w:numbering>
 </file>

</xml_diff>

<commit_message>
almost completed es02, fix needed
</commit_message>
<xml_diff>
--- a/relazioneTLN.docx
+++ b/relazioneTLN.docx
@@ -2809,15 +2809,7 @@
           <w:sz w:val="21"/>
           <w:szCs w:val="21"/>
         </w:rPr>
-        <w:t xml:space="preserve">L’esercitazione prevede </w:t>
-      </w:r>
-      <w:r>
-        <w:rPr>
-          <w:rFonts w:ascii="Times" w:eastAsiaTheme="minorEastAsia" w:hAnsi="Times"/>
-          <w:sz w:val="21"/>
-          <w:szCs w:val="21"/>
-        </w:rPr>
-        <w:t>l’implementazione della teoria di P. Hanks:</w:t>
+        <w:t>L’esercitazione prevede l’implementazione della teoria di P. Hanks:</w:t>
       </w:r>
     </w:p>
     <w:p>
@@ -3223,16 +3215,122 @@
           <w:szCs w:val="21"/>
         </w:rPr>
       </w:pPr>
-      <w:proofErr w:type="spellStart"/>
-      <w:r>
-        <w:rPr>
-          <w:rFonts w:ascii="Times" w:eastAsiaTheme="minorEastAsia" w:hAnsi="Times"/>
-          <w:sz w:val="21"/>
-          <w:szCs w:val="21"/>
-        </w:rPr>
-        <w:t>asdas</w:t>
-      </w:r>
-      <w:proofErr w:type="spellEnd"/>
+      <w:hyperlink r:id="rId5" w:history="1">
+        <w:r>
+          <w:rPr>
+            <w:rStyle w:val="Collegamentoipertestuale"/>
+            <w:rFonts w:ascii="Times" w:eastAsiaTheme="minorEastAsia" w:hAnsi="Times"/>
+            <w:sz w:val="21"/>
+            <w:szCs w:val="21"/>
+          </w:rPr>
+          <w:t>https://spacy.io/usage/linguistic-features</w:t>
+        </w:r>
+      </w:hyperlink>
+    </w:p>
+    <w:p>
+      <w:pPr>
+        <w:jc w:val="both"/>
+        <w:rPr>
+          <w:rFonts w:ascii="Times" w:eastAsiaTheme="minorEastAsia" w:hAnsi="Times"/>
+          <w:sz w:val="21"/>
+          <w:szCs w:val="21"/>
+        </w:rPr>
+      </w:pPr>
+      <w:hyperlink r:id="rId6" w:history="1">
+        <w:r>
+          <w:rPr>
+            <w:rStyle w:val="Collegamentoipertestuale"/>
+            <w:rFonts w:ascii="Times" w:eastAsiaTheme="minorEastAsia" w:hAnsi="Times"/>
+            <w:sz w:val="21"/>
+            <w:szCs w:val="21"/>
+          </w:rPr>
+          <w:t>https://stackoverflow.com/questions/36610179/how-to-get-the-dependency-tree-with-spacy</w:t>
+        </w:r>
+      </w:hyperlink>
+    </w:p>
+    <w:p>
+      <w:pPr>
+        <w:jc w:val="both"/>
+        <w:rPr>
+          <w:rFonts w:ascii="Times" w:eastAsiaTheme="minorEastAsia" w:hAnsi="Times"/>
+          <w:sz w:val="21"/>
+          <w:szCs w:val="21"/>
+        </w:rPr>
+      </w:pPr>
+      <w:hyperlink r:id="rId7" w:history="1">
+        <w:r>
+          <w:rPr>
+            <w:rStyle w:val="Collegamentoipertestuale"/>
+            <w:rFonts w:ascii="Times" w:eastAsiaTheme="minorEastAsia" w:hAnsi="Times"/>
+            <w:sz w:val="21"/>
+            <w:szCs w:val="21"/>
+          </w:rPr>
+          <w:t>https://spacy.io/usage/visualizers</w:t>
+        </w:r>
+      </w:hyperlink>
+    </w:p>
+    <w:p>
+      <w:pPr>
+        <w:jc w:val="both"/>
+        <w:rPr>
+          <w:rFonts w:ascii="Times" w:eastAsiaTheme="minorEastAsia" w:hAnsi="Times"/>
+          <w:sz w:val="21"/>
+          <w:szCs w:val="21"/>
+        </w:rPr>
+      </w:pPr>
+      <w:hyperlink r:id="rId8" w:history="1">
+        <w:r>
+          <w:rPr>
+            <w:rStyle w:val="Collegamentoipertestuale"/>
+            <w:rFonts w:ascii="Times" w:eastAsiaTheme="minorEastAsia" w:hAnsi="Times"/>
+            <w:sz w:val="21"/>
+            <w:szCs w:val="21"/>
+          </w:rPr>
+          <w:t>https://spacy.io/api/token#attributes</w:t>
+        </w:r>
+      </w:hyperlink>
+    </w:p>
+    <w:p>
+      <w:pPr>
+        <w:jc w:val="both"/>
+        <w:rPr>
+          <w:rFonts w:ascii="Times" w:eastAsiaTheme="minorEastAsia" w:hAnsi="Times"/>
+          <w:sz w:val="21"/>
+          <w:szCs w:val="21"/>
+        </w:rPr>
+      </w:pPr>
+      <w:hyperlink r:id="rId9" w:history="1">
+        <w:r>
+          <w:rPr>
+            <w:rStyle w:val="Collegamentoipertestuale"/>
+            <w:rFonts w:ascii="Times" w:eastAsiaTheme="minorEastAsia" w:hAnsi="Times"/>
+            <w:sz w:val="21"/>
+            <w:szCs w:val="21"/>
+          </w:rPr>
+          <w:t>https://spacy.io/api/annotation</w:t>
+        </w:r>
+      </w:hyperlink>
+    </w:p>
+    <w:p>
+      <w:pPr>
+        <w:jc w:val="both"/>
+        <w:rPr>
+          <w:rFonts w:ascii="Times" w:eastAsiaTheme="minorEastAsia" w:hAnsi="Times"/>
+          <w:sz w:val="21"/>
+          <w:szCs w:val="21"/>
+        </w:rPr>
+      </w:pPr>
+      <w:hyperlink r:id="rId10" w:history="1">
+        <w:r>
+          <w:rPr>
+            <w:rStyle w:val="Collegamentoipertestuale"/>
+            <w:rFonts w:ascii="Times" w:eastAsiaTheme="minorEastAsia" w:hAnsi="Times"/>
+            <w:sz w:val="21"/>
+            <w:szCs w:val="21"/>
+          </w:rPr>
+          <w:t>https://stackoverflow.com/questions/39323325/can-i-find-subject-from-spacy-dependency-tree-using-nltk-in-python</w:t>
+        </w:r>
+      </w:hyperlink>
     </w:p>
     <w:p>
       <w:pPr>
@@ -3395,7 +3493,7 @@
         </w:rPr>
         <w:tab/>
       </w:r>
-      <w:hyperlink r:id="rId5" w:history="1">
+      <w:hyperlink r:id="rId11" w:history="1">
         <w:r>
           <w:rPr>
             <w:rStyle w:val="Collegamentoipertestuale"/>
@@ -3454,7 +3552,7 @@
         </w:rPr>
         <w:tab/>
       </w:r>
-      <w:hyperlink r:id="rId6" w:history="1">
+      <w:hyperlink r:id="rId12" w:history="1">
         <w:r>
           <w:rPr>
             <w:rStyle w:val="Collegamentoipertestuale"/>
@@ -3511,7 +3609,7 @@
         </w:rPr>
         <w:tab/>
       </w:r>
-      <w:hyperlink r:id="rId7" w:anchor="WordNetCorpusReader.synset_from_sense_key" w:history="1">
+      <w:hyperlink r:id="rId13" w:anchor="WordNetCorpusReader.synset_from_sense_key" w:history="1">
         <w:r>
           <w:rPr>
             <w:rStyle w:val="Collegamentoipertestuale"/>
@@ -3554,7 +3652,7 @@
         </w:rPr>
         <w:tab/>
       </w:r>
-      <w:hyperlink r:id="rId8" w:tooltip="https://github.com/ptorrestr/py_babelnet" w:history="1">
+      <w:hyperlink r:id="rId14" w:tooltip="https://github.com/ptorrestr/py_babelnet" w:history="1">
         <w:r>
           <w:rPr>
             <w:rStyle w:val="Collegamentoipertestuale"/>
@@ -3599,7 +3697,7 @@
         </w:rPr>
         <w:tab/>
       </w:r>
-      <w:hyperlink r:id="rId9" w:history="1">
+      <w:hyperlink r:id="rId15" w:history="1">
         <w:r>
           <w:rPr>
             <w:rStyle w:val="Collegamentoipertestuale"/>

</xml_diff>

<commit_message>
es04 almost finished, need to check results
</commit_message>
<xml_diff>
--- a/relazioneTLN.docx
+++ b/relazioneTLN.docx
@@ -139,27 +139,40 @@
           <w:szCs w:val="21"/>
           <w:lang w:val="en-US"/>
         </w:rPr>
-        <w:t>Alessandro Clocchiatti</w:t>
-      </w:r>
-    </w:p>
-    <w:p>
-      <w:pPr>
+        <w:t xml:space="preserve">Alessandro </w:t>
+      </w:r>
+      <w:proofErr w:type="spellStart"/>
+      <w:r>
         <w:rPr>
           <w:rFonts w:ascii="Times" w:hAnsi="Times"/>
           <w:sz w:val="21"/>
           <w:szCs w:val="21"/>
           <w:lang w:val="en-US"/>
         </w:rPr>
-      </w:pPr>
-      <w:r>
+        <w:t>Clocchiatti</w:t>
+      </w:r>
+      <w:proofErr w:type="spellEnd"/>
+    </w:p>
+    <w:p>
+      <w:pPr>
         <w:rPr>
           <w:rFonts w:ascii="Times" w:hAnsi="Times"/>
           <w:sz w:val="21"/>
           <w:szCs w:val="21"/>
           <w:lang w:val="en-US"/>
         </w:rPr>
+      </w:pPr>
+      <w:proofErr w:type="spellStart"/>
+      <w:r>
+        <w:rPr>
+          <w:rFonts w:ascii="Times" w:hAnsi="Times"/>
+          <w:sz w:val="21"/>
+          <w:szCs w:val="21"/>
+          <w:lang w:val="en-US"/>
+        </w:rPr>
         <w:t>Matricola</w:t>
       </w:r>
+      <w:proofErr w:type="spellEnd"/>
       <w:r>
         <w:rPr>
           <w:rFonts w:ascii="Times" w:hAnsi="Times"/>
@@ -206,8 +219,9 @@
           <w:szCs w:val="21"/>
           <w:lang w:val="en-US"/>
         </w:rPr>
-        <w:t xml:space="preserve">Questa relazione riguarda le esercitazioni della </w:t>
-      </w:r>
+        <w:t xml:space="preserve">Questa </w:t>
+      </w:r>
+      <w:proofErr w:type="spellStart"/>
       <w:r>
         <w:rPr>
           <w:rFonts w:ascii="Times" w:hAnsi="Times"/>
@@ -215,6 +229,85 @@
           <w:szCs w:val="21"/>
           <w:lang w:val="en-US"/>
         </w:rPr>
+        <w:t>relazione</w:t>
+      </w:r>
+      <w:proofErr w:type="spellEnd"/>
+      <w:r>
+        <w:rPr>
+          <w:rFonts w:ascii="Times" w:hAnsi="Times"/>
+          <w:sz w:val="21"/>
+          <w:szCs w:val="21"/>
+          <w:lang w:val="en-US"/>
+        </w:rPr>
+        <w:t xml:space="preserve"> </w:t>
+      </w:r>
+      <w:proofErr w:type="spellStart"/>
+      <w:r>
+        <w:rPr>
+          <w:rFonts w:ascii="Times" w:hAnsi="Times"/>
+          <w:sz w:val="21"/>
+          <w:szCs w:val="21"/>
+          <w:lang w:val="en-US"/>
+        </w:rPr>
+        <w:t>riguarda</w:t>
+      </w:r>
+      <w:proofErr w:type="spellEnd"/>
+      <w:r>
+        <w:rPr>
+          <w:rFonts w:ascii="Times" w:hAnsi="Times"/>
+          <w:sz w:val="21"/>
+          <w:szCs w:val="21"/>
+          <w:lang w:val="en-US"/>
+        </w:rPr>
+        <w:t xml:space="preserve"> le </w:t>
+      </w:r>
+      <w:proofErr w:type="spellStart"/>
+      <w:r>
+        <w:rPr>
+          <w:rFonts w:ascii="Times" w:hAnsi="Times"/>
+          <w:sz w:val="21"/>
+          <w:szCs w:val="21"/>
+          <w:lang w:val="en-US"/>
+        </w:rPr>
+        <w:t>esercitazioni</w:t>
+      </w:r>
+      <w:proofErr w:type="spellEnd"/>
+      <w:r>
+        <w:rPr>
+          <w:rFonts w:ascii="Times" w:hAnsi="Times"/>
+          <w:sz w:val="21"/>
+          <w:szCs w:val="21"/>
+          <w:lang w:val="en-US"/>
+        </w:rPr>
+        <w:t xml:space="preserve"> </w:t>
+      </w:r>
+      <w:proofErr w:type="spellStart"/>
+      <w:r>
+        <w:rPr>
+          <w:rFonts w:ascii="Times" w:hAnsi="Times"/>
+          <w:sz w:val="21"/>
+          <w:szCs w:val="21"/>
+          <w:lang w:val="en-US"/>
+        </w:rPr>
+        <w:t>della</w:t>
+      </w:r>
+      <w:proofErr w:type="spellEnd"/>
+      <w:r>
+        <w:rPr>
+          <w:rFonts w:ascii="Times" w:hAnsi="Times"/>
+          <w:sz w:val="21"/>
+          <w:szCs w:val="21"/>
+          <w:lang w:val="en-US"/>
+        </w:rPr>
+        <w:t xml:space="preserve"> </w:t>
+      </w:r>
+      <w:r>
+        <w:rPr>
+          <w:rFonts w:ascii="Times" w:hAnsi="Times"/>
+          <w:sz w:val="21"/>
+          <w:szCs w:val="21"/>
+          <w:lang w:val="en-US"/>
+        </w:rPr>
         <w:t>terza</w:t>
       </w:r>
       <w:r>
@@ -224,7 +317,67 @@
           <w:szCs w:val="21"/>
           <w:lang w:val="en-US"/>
         </w:rPr>
-        <w:t xml:space="preserve"> parte del corso e comprende:</w:t>
+        <w:t xml:space="preserve"> </w:t>
+      </w:r>
+      <w:proofErr w:type="spellStart"/>
+      <w:r>
+        <w:rPr>
+          <w:rFonts w:ascii="Times" w:hAnsi="Times"/>
+          <w:sz w:val="21"/>
+          <w:szCs w:val="21"/>
+          <w:lang w:val="en-US"/>
+        </w:rPr>
+        <w:t>parte</w:t>
+      </w:r>
+      <w:proofErr w:type="spellEnd"/>
+      <w:r>
+        <w:rPr>
+          <w:rFonts w:ascii="Times" w:hAnsi="Times"/>
+          <w:sz w:val="21"/>
+          <w:szCs w:val="21"/>
+          <w:lang w:val="en-US"/>
+        </w:rPr>
+        <w:t xml:space="preserve"> del </w:t>
+      </w:r>
+      <w:proofErr w:type="spellStart"/>
+      <w:r>
+        <w:rPr>
+          <w:rFonts w:ascii="Times" w:hAnsi="Times"/>
+          <w:sz w:val="21"/>
+          <w:szCs w:val="21"/>
+          <w:lang w:val="en-US"/>
+        </w:rPr>
+        <w:t>corso</w:t>
+      </w:r>
+      <w:proofErr w:type="spellEnd"/>
+      <w:r>
+        <w:rPr>
+          <w:rFonts w:ascii="Times" w:hAnsi="Times"/>
+          <w:sz w:val="21"/>
+          <w:szCs w:val="21"/>
+          <w:lang w:val="en-US"/>
+        </w:rPr>
+        <w:t xml:space="preserve"> e </w:t>
+      </w:r>
+      <w:proofErr w:type="spellStart"/>
+      <w:r>
+        <w:rPr>
+          <w:rFonts w:ascii="Times" w:hAnsi="Times"/>
+          <w:sz w:val="21"/>
+          <w:szCs w:val="21"/>
+          <w:lang w:val="en-US"/>
+        </w:rPr>
+        <w:t>comprende</w:t>
+      </w:r>
+      <w:proofErr w:type="spellEnd"/>
+      <w:r>
+        <w:rPr>
+          <w:rFonts w:ascii="Times" w:hAnsi="Times"/>
+          <w:sz w:val="21"/>
+          <w:szCs w:val="21"/>
+          <w:lang w:val="en-US"/>
+        </w:rPr>
+        <w:t>:</w:t>
       </w:r>
     </w:p>
     <w:p>
@@ -298,17 +451,7 @@
           <w:szCs w:val="21"/>
           <w:lang w:val="en-US"/>
         </w:rPr>
-        <w:t xml:space="preserve">Semantic clustering (Hanks) </w:t>
-      </w:r>
-      <w:r>
-        <w:rPr>
-          <w:rFonts w:ascii="Times" w:hAnsi="Times"/>
-          <w:sz w:val="21"/>
-          <w:szCs w:val="21"/>
-          <w:highlight w:val="yellow"/>
-          <w:lang w:val="en-US"/>
-        </w:rPr>
-        <w:t>TODO capire se è il nome giusto</w:t>
+        <w:t>Semantic clustering (Hanks)</w:t>
       </w:r>
     </w:p>
     <w:p>
@@ -440,8 +583,18 @@
           <w:b/>
           <w:bCs/>
         </w:rPr>
-        <w:t>Definition similarity</w:t>
-      </w:r>
+        <w:t xml:space="preserve">Definition </w:t>
+      </w:r>
+      <w:proofErr w:type="spellStart"/>
+      <w:r>
+        <w:rPr>
+          <w:rFonts w:ascii="Times" w:hAnsi="Times"/>
+          <w:b/>
+          <w:bCs/>
+        </w:rPr>
+        <w:t>similarity</w:t>
+      </w:r>
+      <w:proofErr w:type="spellEnd"/>
     </w:p>
     <w:p>
       <w:pPr>
@@ -585,7 +738,25 @@
           <w:sz w:val="21"/>
           <w:szCs w:val="21"/>
         </w:rPr>
-        <w:t xml:space="preserve"> presente su Moodle)</w:t>
+        <w:t xml:space="preserve"> presente su </w:t>
+      </w:r>
+      <w:proofErr w:type="spellStart"/>
+      <w:r>
+        <w:rPr>
+          <w:rFonts w:ascii="Times" w:eastAsiaTheme="minorEastAsia" w:hAnsi="Times"/>
+          <w:sz w:val="21"/>
+          <w:szCs w:val="21"/>
+        </w:rPr>
+        <w:t>Moodle</w:t>
+      </w:r>
+      <w:proofErr w:type="spellEnd"/>
+      <w:r>
+        <w:rPr>
+          <w:rFonts w:ascii="Times" w:eastAsiaTheme="minorEastAsia" w:hAnsi="Times"/>
+          <w:sz w:val="21"/>
+          <w:szCs w:val="21"/>
+        </w:rPr>
+        <w:t>)</w:t>
       </w:r>
       <w:r>
         <w:rPr>
@@ -610,13 +781,41 @@
           <w:szCs w:val="21"/>
         </w:rPr>
       </w:pPr>
-      <w:r>
-        <w:rPr>
-          <w:rFonts w:ascii="Times" w:eastAsiaTheme="minorEastAsia" w:hAnsi="Times"/>
-          <w:sz w:val="21"/>
-          <w:szCs w:val="21"/>
-        </w:rPr>
-        <w:t>Preprocessing (su frequenza minima dei termini, stemming, etc. a vostra scelta)</w:t>
+      <w:proofErr w:type="spellStart"/>
+      <w:r>
+        <w:rPr>
+          <w:rFonts w:ascii="Times" w:eastAsiaTheme="minorEastAsia" w:hAnsi="Times"/>
+          <w:sz w:val="21"/>
+          <w:szCs w:val="21"/>
+        </w:rPr>
+        <w:t>Preprocessing</w:t>
+      </w:r>
+      <w:proofErr w:type="spellEnd"/>
+      <w:r>
+        <w:rPr>
+          <w:rFonts w:ascii="Times" w:eastAsiaTheme="minorEastAsia" w:hAnsi="Times"/>
+          <w:sz w:val="21"/>
+          <w:szCs w:val="21"/>
+        </w:rPr>
+        <w:t xml:space="preserve"> (su frequenza minima dei termini, </w:t>
+      </w:r>
+      <w:proofErr w:type="spellStart"/>
+      <w:r>
+        <w:rPr>
+          <w:rFonts w:ascii="Times" w:eastAsiaTheme="minorEastAsia" w:hAnsi="Times"/>
+          <w:sz w:val="21"/>
+          <w:szCs w:val="21"/>
+        </w:rPr>
+        <w:t>stemming</w:t>
+      </w:r>
+      <w:proofErr w:type="spellEnd"/>
+      <w:r>
+        <w:rPr>
+          <w:rFonts w:ascii="Times" w:eastAsiaTheme="minorEastAsia" w:hAnsi="Times"/>
+          <w:sz w:val="21"/>
+          <w:szCs w:val="21"/>
+        </w:rPr>
+        <w:t>, etc. a vostra scelta)</w:t>
       </w:r>
       <w:r>
         <w:rPr>
@@ -1131,6 +1330,7 @@
           <w:szCs w:val="21"/>
         </w:rPr>
       </w:pPr>
+      <w:proofErr w:type="spellStart"/>
       <w:r>
         <w:rPr>
           <w:rFonts w:ascii="Times" w:eastAsiaTheme="minorEastAsia" w:hAnsi="Times"/>
@@ -1139,6 +1339,7 @@
         </w:rPr>
         <w:t>asdas</w:t>
       </w:r>
+      <w:proofErr w:type="spellEnd"/>
     </w:p>
     <w:p>
       <w:pPr>
@@ -1355,8 +1556,18 @@
           <w:b/>
           <w:bCs/>
         </w:rPr>
-        <w:t>Definition similarity</w:t>
-      </w:r>
+        <w:t xml:space="preserve">Definition </w:t>
+      </w:r>
+      <w:proofErr w:type="spellStart"/>
+      <w:r>
+        <w:rPr>
+          <w:rFonts w:ascii="Times" w:hAnsi="Times"/>
+          <w:b/>
+          <w:bCs/>
+        </w:rPr>
+        <w:t>similarity</w:t>
+      </w:r>
+      <w:proofErr w:type="spellEnd"/>
     </w:p>
     <w:p>
       <w:pPr>
@@ -1458,7 +1669,61 @@
           <w:sz w:val="21"/>
           <w:szCs w:val="21"/>
         </w:rPr>
-        <w:t>Caricamento dei dati content-to-form (presente su Moodle)</w:t>
+        <w:t xml:space="preserve">Caricamento dei dati </w:t>
+      </w:r>
+      <w:proofErr w:type="spellStart"/>
+      <w:r>
+        <w:rPr>
+          <w:rFonts w:ascii="Times" w:eastAsiaTheme="minorEastAsia" w:hAnsi="Times"/>
+          <w:sz w:val="21"/>
+          <w:szCs w:val="21"/>
+        </w:rPr>
+        <w:t>content</w:t>
+      </w:r>
+      <w:proofErr w:type="spellEnd"/>
+      <w:r>
+        <w:rPr>
+          <w:rFonts w:ascii="Times" w:eastAsiaTheme="minorEastAsia" w:hAnsi="Times"/>
+          <w:sz w:val="21"/>
+          <w:szCs w:val="21"/>
+        </w:rPr>
+        <w:t>-to-</w:t>
+      </w:r>
+      <w:proofErr w:type="spellStart"/>
+      <w:r>
+        <w:rPr>
+          <w:rFonts w:ascii="Times" w:eastAsiaTheme="minorEastAsia" w:hAnsi="Times"/>
+          <w:sz w:val="21"/>
+          <w:szCs w:val="21"/>
+        </w:rPr>
+        <w:t>form</w:t>
+      </w:r>
+      <w:proofErr w:type="spellEnd"/>
+      <w:r>
+        <w:rPr>
+          <w:rFonts w:ascii="Times" w:eastAsiaTheme="minorEastAsia" w:hAnsi="Times"/>
+          <w:sz w:val="21"/>
+          <w:szCs w:val="21"/>
+        </w:rPr>
+        <w:t xml:space="preserve"> (presente su </w:t>
+      </w:r>
+      <w:proofErr w:type="spellStart"/>
+      <w:r>
+        <w:rPr>
+          <w:rFonts w:ascii="Times" w:eastAsiaTheme="minorEastAsia" w:hAnsi="Times"/>
+          <w:sz w:val="21"/>
+          <w:szCs w:val="21"/>
+        </w:rPr>
+        <w:t>Moodle</w:t>
+      </w:r>
+      <w:proofErr w:type="spellEnd"/>
+      <w:r>
+        <w:rPr>
+          <w:rFonts w:ascii="Times" w:eastAsiaTheme="minorEastAsia" w:hAnsi="Times"/>
+          <w:sz w:val="21"/>
+          <w:szCs w:val="21"/>
+        </w:rPr>
+        <w:t>)</w:t>
       </w:r>
       <w:r>
         <w:rPr>
@@ -1483,13 +1748,23 @@
           <w:szCs w:val="21"/>
         </w:rPr>
       </w:pPr>
-      <w:r>
-        <w:rPr>
-          <w:rFonts w:ascii="Times" w:eastAsiaTheme="minorEastAsia" w:hAnsi="Times"/>
-          <w:sz w:val="21"/>
-          <w:szCs w:val="21"/>
-        </w:rPr>
-        <w:t>Preprocessing (si veda esercitazione precedente, a vostra scelta)</w:t>
+      <w:proofErr w:type="spellStart"/>
+      <w:r>
+        <w:rPr>
+          <w:rFonts w:ascii="Times" w:eastAsiaTheme="minorEastAsia" w:hAnsi="Times"/>
+          <w:sz w:val="21"/>
+          <w:szCs w:val="21"/>
+        </w:rPr>
+        <w:t>Preprocessing</w:t>
+      </w:r>
+      <w:proofErr w:type="spellEnd"/>
+      <w:r>
+        <w:rPr>
+          <w:rFonts w:ascii="Times" w:eastAsiaTheme="minorEastAsia" w:hAnsi="Times"/>
+          <w:sz w:val="21"/>
+          <w:szCs w:val="21"/>
+        </w:rPr>
+        <w:t xml:space="preserve"> (si veda esercitazione precedente, a vostra scelta)</w:t>
       </w:r>
       <w:r>
         <w:rPr>
@@ -1520,7 +1795,61 @@
           <w:sz w:val="21"/>
           <w:szCs w:val="21"/>
         </w:rPr>
-        <w:t>Utilizzo di WordNet come sense inventory, per inferire il concetto descritto dalle</w:t>
+        <w:t xml:space="preserve">Utilizzo di </w:t>
+      </w:r>
+      <w:proofErr w:type="spellStart"/>
+      <w:r>
+        <w:rPr>
+          <w:rFonts w:ascii="Times" w:eastAsiaTheme="minorEastAsia" w:hAnsi="Times"/>
+          <w:sz w:val="21"/>
+          <w:szCs w:val="21"/>
+        </w:rPr>
+        <w:t>WordNet</w:t>
+      </w:r>
+      <w:proofErr w:type="spellEnd"/>
+      <w:r>
+        <w:rPr>
+          <w:rFonts w:ascii="Times" w:eastAsiaTheme="minorEastAsia" w:hAnsi="Times"/>
+          <w:sz w:val="21"/>
+          <w:szCs w:val="21"/>
+        </w:rPr>
+        <w:t xml:space="preserve"> come </w:t>
+      </w:r>
+      <w:proofErr w:type="spellStart"/>
+      <w:r>
+        <w:rPr>
+          <w:rFonts w:ascii="Times" w:eastAsiaTheme="minorEastAsia" w:hAnsi="Times"/>
+          <w:sz w:val="21"/>
+          <w:szCs w:val="21"/>
+        </w:rPr>
+        <w:t>sense</w:t>
+      </w:r>
+      <w:proofErr w:type="spellEnd"/>
+      <w:r>
+        <w:rPr>
+          <w:rFonts w:ascii="Times" w:eastAsiaTheme="minorEastAsia" w:hAnsi="Times"/>
+          <w:sz w:val="21"/>
+          <w:szCs w:val="21"/>
+        </w:rPr>
+        <w:t xml:space="preserve"> </w:t>
+      </w:r>
+      <w:proofErr w:type="spellStart"/>
+      <w:r>
+        <w:rPr>
+          <w:rFonts w:ascii="Times" w:eastAsiaTheme="minorEastAsia" w:hAnsi="Times"/>
+          <w:sz w:val="21"/>
+          <w:szCs w:val="21"/>
+        </w:rPr>
+        <w:t>inventory</w:t>
+      </w:r>
+      <w:proofErr w:type="spellEnd"/>
+      <w:r>
+        <w:rPr>
+          <w:rFonts w:ascii="Times" w:eastAsiaTheme="minorEastAsia" w:hAnsi="Times"/>
+          <w:sz w:val="21"/>
+          <w:szCs w:val="21"/>
+        </w:rPr>
+        <w:t>, per inferire il concetto descritto dalle</w:t>
       </w:r>
       <w:r>
         <w:rPr>
@@ -1583,7 +1912,43 @@
           <w:sz w:val="21"/>
           <w:szCs w:val="21"/>
         </w:rPr>
-        <w:t>dei sensi di WordNet, usando concetti di similarità (tra gloss e definizioni, esempi d’uso, rappresentazioni vettoriali, etc.)</w:t>
+        <w:t xml:space="preserve">dei sensi di </w:t>
+      </w:r>
+      <w:proofErr w:type="spellStart"/>
+      <w:r>
+        <w:rPr>
+          <w:rFonts w:ascii="Times" w:eastAsiaTheme="minorEastAsia" w:hAnsi="Times"/>
+          <w:sz w:val="21"/>
+          <w:szCs w:val="21"/>
+        </w:rPr>
+        <w:t>WordNet</w:t>
+      </w:r>
+      <w:proofErr w:type="spellEnd"/>
+      <w:r>
+        <w:rPr>
+          <w:rFonts w:ascii="Times" w:eastAsiaTheme="minorEastAsia" w:hAnsi="Times"/>
+          <w:sz w:val="21"/>
+          <w:szCs w:val="21"/>
+        </w:rPr>
+        <w:t xml:space="preserve">, usando concetti di similarità (tra </w:t>
+      </w:r>
+      <w:proofErr w:type="spellStart"/>
+      <w:r>
+        <w:rPr>
+          <w:rFonts w:ascii="Times" w:eastAsiaTheme="minorEastAsia" w:hAnsi="Times"/>
+          <w:sz w:val="21"/>
+          <w:szCs w:val="21"/>
+        </w:rPr>
+        <w:t>gloss</w:t>
+      </w:r>
+      <w:proofErr w:type="spellEnd"/>
+      <w:r>
+        <w:rPr>
+          <w:rFonts w:ascii="Times" w:eastAsiaTheme="minorEastAsia" w:hAnsi="Times"/>
+          <w:sz w:val="21"/>
+          <w:szCs w:val="21"/>
+        </w:rPr>
+        <w:t xml:space="preserve"> e definizioni, esempi d’uso, rappresentazioni vettoriali, etc.)</w:t>
       </w:r>
       <w:r>
         <w:rPr>
@@ -1624,8 +1989,18 @@
           <w:sz w:val="21"/>
           <w:szCs w:val="21"/>
         </w:rPr>
-        <w:t>Suggerimento A: sfruttare principi del genus-differentia</w:t>
-      </w:r>
+        <w:t xml:space="preserve">Suggerimento A: sfruttare principi del </w:t>
+      </w:r>
+      <w:proofErr w:type="spellStart"/>
+      <w:r>
+        <w:rPr>
+          <w:rFonts w:ascii="Times" w:eastAsiaTheme="minorEastAsia" w:hAnsi="Times"/>
+          <w:sz w:val="21"/>
+          <w:szCs w:val="21"/>
+        </w:rPr>
+        <w:t>genus-differentia</w:t>
+      </w:r>
+      <w:proofErr w:type="spellEnd"/>
       <w:r>
         <w:rPr>
           <w:rFonts w:ascii="Times" w:eastAsiaTheme="minorEastAsia" w:hAnsi="Times"/>
@@ -1655,7 +2030,25 @@
           <w:sz w:val="21"/>
           <w:szCs w:val="21"/>
         </w:rPr>
-        <w:t>Suggerimento B: sfruttare tassonomia WordNet nell’esplorazione</w:t>
+        <w:t xml:space="preserve">Suggerimento B: sfruttare tassonomia </w:t>
+      </w:r>
+      <w:proofErr w:type="spellStart"/>
+      <w:r>
+        <w:rPr>
+          <w:rFonts w:ascii="Times" w:eastAsiaTheme="minorEastAsia" w:hAnsi="Times"/>
+          <w:sz w:val="21"/>
+          <w:szCs w:val="21"/>
+        </w:rPr>
+        <w:t>WordNet</w:t>
+      </w:r>
+      <w:proofErr w:type="spellEnd"/>
+      <w:r>
+        <w:rPr>
+          <w:rFonts w:ascii="Times" w:eastAsiaTheme="minorEastAsia" w:hAnsi="Times"/>
+          <w:sz w:val="21"/>
+          <w:szCs w:val="21"/>
+        </w:rPr>
+        <w:t xml:space="preserve"> nell’esplorazione</w:t>
       </w:r>
       <w:r>
         <w:rPr>
@@ -1790,6 +2183,7 @@
           <w:szCs w:val="21"/>
         </w:rPr>
       </w:pPr>
+      <w:proofErr w:type="spellStart"/>
       <w:r>
         <w:rPr>
           <w:rFonts w:ascii="Times" w:eastAsiaTheme="minorEastAsia" w:hAnsi="Times"/>
@@ -1798,6 +2192,7 @@
         </w:rPr>
         <w:t>asdas</w:t>
       </w:r>
+      <w:proofErr w:type="spellEnd"/>
     </w:p>
     <w:p>
       <w:pPr>
@@ -2248,13 +2643,41 @@
         </w:rPr>
         <w:tab/>
       </w:r>
-      <w:r>
-        <w:rPr>
-          <w:rFonts w:ascii="Times" w:hAnsi="Times"/>
-          <w:b/>
-          <w:bCs/>
-        </w:rPr>
-        <w:t>Semantic clustering (P. Hanks)</w:t>
+      <w:proofErr w:type="spellStart"/>
+      <w:r>
+        <w:rPr>
+          <w:rFonts w:ascii="Times" w:hAnsi="Times"/>
+          <w:b/>
+          <w:bCs/>
+        </w:rPr>
+        <w:t>Semantic</w:t>
+      </w:r>
+      <w:proofErr w:type="spellEnd"/>
+      <w:r>
+        <w:rPr>
+          <w:rFonts w:ascii="Times" w:hAnsi="Times"/>
+          <w:b/>
+          <w:bCs/>
+        </w:rPr>
+        <w:t xml:space="preserve"> </w:t>
+      </w:r>
+      <w:proofErr w:type="spellStart"/>
+      <w:r>
+        <w:rPr>
+          <w:rFonts w:ascii="Times" w:hAnsi="Times"/>
+          <w:b/>
+          <w:bCs/>
+        </w:rPr>
+        <w:t>clustering</w:t>
+      </w:r>
+      <w:proofErr w:type="spellEnd"/>
+      <w:r>
+        <w:rPr>
+          <w:rFonts w:ascii="Times" w:hAnsi="Times"/>
+          <w:b/>
+          <w:bCs/>
+        </w:rPr>
+        <w:t xml:space="preserve"> (P. Hanks)</w:t>
       </w:r>
     </w:p>
     <w:p>
@@ -2458,7 +2881,61 @@
           <w:sz w:val="21"/>
           <w:szCs w:val="21"/>
         </w:rPr>
-        <w:t>Usare i super sensi di WordNet sugli argomenti (subj e obj) del verbo scelto</w:t>
+        <w:t xml:space="preserve">Usare i super sensi di </w:t>
+      </w:r>
+      <w:proofErr w:type="spellStart"/>
+      <w:r>
+        <w:rPr>
+          <w:rFonts w:ascii="Times" w:eastAsiaTheme="minorEastAsia" w:hAnsi="Times"/>
+          <w:sz w:val="21"/>
+          <w:szCs w:val="21"/>
+        </w:rPr>
+        <w:t>WordNet</w:t>
+      </w:r>
+      <w:proofErr w:type="spellEnd"/>
+      <w:r>
+        <w:rPr>
+          <w:rFonts w:ascii="Times" w:eastAsiaTheme="minorEastAsia" w:hAnsi="Times"/>
+          <w:sz w:val="21"/>
+          <w:szCs w:val="21"/>
+        </w:rPr>
+        <w:t xml:space="preserve"> sugli argomenti (</w:t>
+      </w:r>
+      <w:proofErr w:type="spellStart"/>
+      <w:r>
+        <w:rPr>
+          <w:rFonts w:ascii="Times" w:eastAsiaTheme="minorEastAsia" w:hAnsi="Times"/>
+          <w:sz w:val="21"/>
+          <w:szCs w:val="21"/>
+        </w:rPr>
+        <w:t>subj</w:t>
+      </w:r>
+      <w:proofErr w:type="spellEnd"/>
+      <w:r>
+        <w:rPr>
+          <w:rFonts w:ascii="Times" w:eastAsiaTheme="minorEastAsia" w:hAnsi="Times"/>
+          <w:sz w:val="21"/>
+          <w:szCs w:val="21"/>
+        </w:rPr>
+        <w:t xml:space="preserve"> e </w:t>
+      </w:r>
+      <w:proofErr w:type="spellStart"/>
+      <w:r>
+        <w:rPr>
+          <w:rFonts w:ascii="Times" w:eastAsiaTheme="minorEastAsia" w:hAnsi="Times"/>
+          <w:sz w:val="21"/>
+          <w:szCs w:val="21"/>
+        </w:rPr>
+        <w:t>obj</w:t>
+      </w:r>
+      <w:proofErr w:type="spellEnd"/>
+      <w:r>
+        <w:rPr>
+          <w:rFonts w:ascii="Times" w:eastAsiaTheme="minorEastAsia" w:hAnsi="Times"/>
+          <w:sz w:val="21"/>
+          <w:szCs w:val="21"/>
+        </w:rPr>
+        <w:t>) del verbo scelto</w:t>
       </w:r>
       <w:r>
         <w:rPr>
@@ -2520,7 +2997,52 @@
           <w:sz w:val="21"/>
           <w:szCs w:val="21"/>
         </w:rPr>
-        <w:t>Un cluster semantico è inteso come combinazione dei semantic types (ad esempio coppie di sem</w:t>
+        <w:t xml:space="preserve">Un cluster semantico è inteso come combinazione dei </w:t>
+      </w:r>
+      <w:proofErr w:type="spellStart"/>
+      <w:r>
+        <w:rPr>
+          <w:rFonts w:ascii="Times" w:eastAsiaTheme="minorEastAsia" w:hAnsi="Times"/>
+          <w:sz w:val="21"/>
+          <w:szCs w:val="21"/>
+        </w:rPr>
+        <w:t>semantic</w:t>
+      </w:r>
+      <w:proofErr w:type="spellEnd"/>
+      <w:r>
+        <w:rPr>
+          <w:rFonts w:ascii="Times" w:eastAsiaTheme="minorEastAsia" w:hAnsi="Times"/>
+          <w:sz w:val="21"/>
+          <w:szCs w:val="21"/>
+        </w:rPr>
+        <w:t xml:space="preserve"> </w:t>
+      </w:r>
+      <w:proofErr w:type="spellStart"/>
+      <w:r>
+        <w:rPr>
+          <w:rFonts w:ascii="Times" w:eastAsiaTheme="minorEastAsia" w:hAnsi="Times"/>
+          <w:sz w:val="21"/>
+          <w:szCs w:val="21"/>
+        </w:rPr>
+        <w:t>types</w:t>
+      </w:r>
+      <w:proofErr w:type="spellEnd"/>
+      <w:r>
+        <w:rPr>
+          <w:rFonts w:ascii="Times" w:eastAsiaTheme="minorEastAsia" w:hAnsi="Times"/>
+          <w:sz w:val="21"/>
+          <w:szCs w:val="21"/>
+        </w:rPr>
+        <w:t xml:space="preserve"> (ad esempio coppie di </w:t>
+      </w:r>
+      <w:proofErr w:type="spellStart"/>
+      <w:r>
+        <w:rPr>
+          <w:rFonts w:ascii="Times" w:eastAsiaTheme="minorEastAsia" w:hAnsi="Times"/>
+          <w:sz w:val="21"/>
+          <w:szCs w:val="21"/>
+        </w:rPr>
+        <w:t>sem</w:t>
       </w:r>
       <w:r>
         <w:rPr>
@@ -2536,7 +3058,16 @@
           <w:sz w:val="21"/>
           <w:szCs w:val="21"/>
         </w:rPr>
-        <w:t>types se valenza = 2)</w:t>
+        <w:t>types</w:t>
+      </w:r>
+      <w:proofErr w:type="spellEnd"/>
+      <w:r>
+        <w:rPr>
+          <w:rFonts w:ascii="Times" w:eastAsiaTheme="minorEastAsia" w:hAnsi="Times"/>
+          <w:sz w:val="21"/>
+          <w:szCs w:val="21"/>
+        </w:rPr>
+        <w:t xml:space="preserve"> se valenza = 2)</w:t>
       </w:r>
     </w:p>
     <w:p>
@@ -3157,15 +3688,18 @@
           <w:bCs/>
         </w:rPr>
         <w:tab/>
-      </w:r>
-      <w:r>
-        <w:rPr>
-          <w:rFonts w:ascii="Times" w:hAnsi="Times"/>
-          <w:b/>
-          <w:bCs/>
-        </w:rPr>
-        <w:t>Text segmentation</w:t>
-      </w:r>
+        <w:t xml:space="preserve">Text </w:t>
+      </w:r>
+      <w:proofErr w:type="spellStart"/>
+      <w:r>
+        <w:rPr>
+          <w:rFonts w:ascii="Times" w:hAnsi="Times"/>
+          <w:b/>
+          <w:bCs/>
+        </w:rPr>
+        <w:t>segmentation</w:t>
+      </w:r>
+      <w:proofErr w:type="spellEnd"/>
     </w:p>
     <w:p>
       <w:pPr>
@@ -3244,23 +3778,33 @@
           <w:sz w:val="21"/>
           <w:szCs w:val="21"/>
         </w:rPr>
-        <w:t>L’esercitazione prevede l’implementazione</w:t>
-      </w:r>
-      <w:r>
-        <w:rPr>
-          <w:rFonts w:ascii="Times" w:eastAsiaTheme="minorEastAsia" w:hAnsi="Times"/>
-          <w:sz w:val="21"/>
-          <w:szCs w:val="21"/>
-        </w:rPr>
-        <w:t>, i</w:t>
-      </w:r>
-      <w:r>
-        <w:rPr>
-          <w:rFonts w:ascii="Times" w:eastAsiaTheme="minorEastAsia" w:hAnsi="Times"/>
-          <w:sz w:val="21"/>
-          <w:szCs w:val="21"/>
-        </w:rPr>
-        <w:t xml:space="preserve">spirandosi al Text Tiling, </w:t>
+        <w:t>L’esercitazione prevede l’implementazione, i</w:t>
+      </w:r>
+      <w:r>
+        <w:rPr>
+          <w:rFonts w:ascii="Times" w:eastAsiaTheme="minorEastAsia" w:hAnsi="Times"/>
+          <w:sz w:val="21"/>
+          <w:szCs w:val="21"/>
+        </w:rPr>
+        <w:t xml:space="preserve">spirandosi al Text </w:t>
+      </w:r>
+      <w:proofErr w:type="spellStart"/>
+      <w:r>
+        <w:rPr>
+          <w:rFonts w:ascii="Times" w:eastAsiaTheme="minorEastAsia" w:hAnsi="Times"/>
+          <w:sz w:val="21"/>
+          <w:szCs w:val="21"/>
+        </w:rPr>
+        <w:t>Tiling</w:t>
+      </w:r>
+      <w:proofErr w:type="spellEnd"/>
+      <w:r>
+        <w:rPr>
+          <w:rFonts w:ascii="Times" w:eastAsiaTheme="minorEastAsia" w:hAnsi="Times"/>
+          <w:sz w:val="21"/>
+          <w:szCs w:val="21"/>
+        </w:rPr>
+        <w:t xml:space="preserve">, </w:t>
       </w:r>
       <w:r>
         <w:rPr>
@@ -3307,7 +3851,79 @@
           <w:sz w:val="21"/>
           <w:szCs w:val="21"/>
         </w:rPr>
-        <w:t>Usando informazioni come frequenze (globali, locali), co-occorrenze, risorse semantiche (WordNet, etc.), applicando step di preprocessing (as usual), etc.</w:t>
+        <w:t>Usando informazioni come frequenze (globali, locali), co-occorrenze, risorse semantiche (</w:t>
+      </w:r>
+      <w:proofErr w:type="spellStart"/>
+      <w:r>
+        <w:rPr>
+          <w:rFonts w:ascii="Times" w:eastAsiaTheme="minorEastAsia" w:hAnsi="Times"/>
+          <w:sz w:val="21"/>
+          <w:szCs w:val="21"/>
+        </w:rPr>
+        <w:t>WordNet</w:t>
+      </w:r>
+      <w:proofErr w:type="spellEnd"/>
+      <w:r>
+        <w:rPr>
+          <w:rFonts w:ascii="Times" w:eastAsiaTheme="minorEastAsia" w:hAnsi="Times"/>
+          <w:sz w:val="21"/>
+          <w:szCs w:val="21"/>
+        </w:rPr>
+        <w:t xml:space="preserve">, etc.), applicando step di </w:t>
+      </w:r>
+      <w:proofErr w:type="spellStart"/>
+      <w:r>
+        <w:rPr>
+          <w:rFonts w:ascii="Times" w:eastAsiaTheme="minorEastAsia" w:hAnsi="Times"/>
+          <w:sz w:val="21"/>
+          <w:szCs w:val="21"/>
+        </w:rPr>
+        <w:t>preprocessing</w:t>
+      </w:r>
+      <w:proofErr w:type="spellEnd"/>
+      <w:r>
+        <w:rPr>
+          <w:rFonts w:ascii="Times" w:eastAsiaTheme="minorEastAsia" w:hAnsi="Times"/>
+          <w:sz w:val="21"/>
+          <w:szCs w:val="21"/>
+        </w:rPr>
+        <w:t xml:space="preserve"> (</w:t>
+      </w:r>
+      <w:proofErr w:type="spellStart"/>
+      <w:r>
+        <w:rPr>
+          <w:rFonts w:ascii="Times" w:eastAsiaTheme="minorEastAsia" w:hAnsi="Times"/>
+          <w:sz w:val="21"/>
+          <w:szCs w:val="21"/>
+        </w:rPr>
+        <w:t>as</w:t>
+      </w:r>
+      <w:proofErr w:type="spellEnd"/>
+      <w:r>
+        <w:rPr>
+          <w:rFonts w:ascii="Times" w:eastAsiaTheme="minorEastAsia" w:hAnsi="Times"/>
+          <w:sz w:val="21"/>
+          <w:szCs w:val="21"/>
+        </w:rPr>
+        <w:t xml:space="preserve"> </w:t>
+      </w:r>
+      <w:proofErr w:type="spellStart"/>
+      <w:r>
+        <w:rPr>
+          <w:rFonts w:ascii="Times" w:eastAsiaTheme="minorEastAsia" w:hAnsi="Times"/>
+          <w:sz w:val="21"/>
+          <w:szCs w:val="21"/>
+        </w:rPr>
+        <w:t>usual</w:t>
+      </w:r>
+      <w:proofErr w:type="spellEnd"/>
+      <w:r>
+        <w:rPr>
+          <w:rFonts w:ascii="Times" w:eastAsiaTheme="minorEastAsia" w:hAnsi="Times"/>
+          <w:sz w:val="21"/>
+          <w:szCs w:val="21"/>
+        </w:rPr>
+        <w:t>), etc.</w:t>
       </w:r>
     </w:p>
     <w:p>

</xml_diff>

<commit_message>
es04 completed, add readme, fix errors es02, add charts results
</commit_message>
<xml_diff>
--- a/relazioneTLN.docx
+++ b/relazioneTLN.docx
@@ -3981,6 +3981,731 @@
           <w:szCs w:val="21"/>
         </w:rPr>
         <w:t>4</w:t>
+      </w:r>
+      <w:r>
+        <w:rPr>
+          <w:rFonts w:ascii="Times" w:hAnsi="Times"/>
+          <w:b/>
+          <w:bCs/>
+          <w:sz w:val="21"/>
+          <w:szCs w:val="21"/>
+        </w:rPr>
+        <w:t>.</w:t>
+      </w:r>
+      <w:r>
+        <w:rPr>
+          <w:rFonts w:ascii="Times" w:hAnsi="Times"/>
+          <w:b/>
+          <w:bCs/>
+          <w:sz w:val="21"/>
+          <w:szCs w:val="21"/>
+        </w:rPr>
+        <w:t>2</w:t>
+      </w:r>
+      <w:r>
+        <w:rPr>
+          <w:rFonts w:ascii="Times" w:hAnsi="Times"/>
+          <w:b/>
+          <w:bCs/>
+          <w:sz w:val="21"/>
+          <w:szCs w:val="21"/>
+        </w:rPr>
+        <w:t xml:space="preserve"> </w:t>
+      </w:r>
+      <w:r>
+        <w:rPr>
+          <w:rFonts w:ascii="Times" w:hAnsi="Times"/>
+          <w:b/>
+          <w:bCs/>
+          <w:sz w:val="21"/>
+          <w:szCs w:val="21"/>
+        </w:rPr>
+        <w:t>Svolgimento</w:t>
+      </w:r>
+    </w:p>
+    <w:p>
+      <w:pPr>
+        <w:jc w:val="both"/>
+        <w:rPr>
+          <w:rFonts w:ascii="Times" w:eastAsiaTheme="minorEastAsia" w:hAnsi="Times"/>
+          <w:sz w:val="21"/>
+          <w:szCs w:val="21"/>
+        </w:rPr>
+      </w:pPr>
+    </w:p>
+    <w:p>
+      <w:pPr>
+        <w:jc w:val="both"/>
+        <w:rPr>
+          <w:rFonts w:ascii="Times" w:eastAsiaTheme="minorEastAsia" w:hAnsi="Times"/>
+          <w:sz w:val="21"/>
+          <w:szCs w:val="21"/>
+        </w:rPr>
+      </w:pPr>
+    </w:p>
+    <w:p>
+      <w:pPr>
+        <w:jc w:val="both"/>
+        <w:rPr>
+          <w:rFonts w:ascii="Times" w:eastAsiaTheme="minorEastAsia" w:hAnsi="Times"/>
+          <w:sz w:val="21"/>
+          <w:szCs w:val="21"/>
+        </w:rPr>
+      </w:pPr>
+    </w:p>
+    <w:p>
+      <w:pPr>
+        <w:jc w:val="both"/>
+        <w:rPr>
+          <w:rFonts w:ascii="Times" w:eastAsiaTheme="minorEastAsia" w:hAnsi="Times"/>
+          <w:sz w:val="21"/>
+          <w:szCs w:val="21"/>
+        </w:rPr>
+      </w:pPr>
+    </w:p>
+    <w:p>
+      <w:pPr>
+        <w:jc w:val="both"/>
+        <w:rPr>
+          <w:rFonts w:ascii="Times" w:eastAsiaTheme="minorEastAsia" w:hAnsi="Times"/>
+          <w:sz w:val="21"/>
+          <w:szCs w:val="21"/>
+        </w:rPr>
+      </w:pPr>
+    </w:p>
+    <w:p>
+      <w:pPr>
+        <w:jc w:val="both"/>
+        <w:rPr>
+          <w:rFonts w:ascii="Times" w:eastAsiaTheme="minorEastAsia" w:hAnsi="Times"/>
+          <w:sz w:val="21"/>
+          <w:szCs w:val="21"/>
+        </w:rPr>
+      </w:pPr>
+    </w:p>
+    <w:p>
+      <w:pPr>
+        <w:jc w:val="both"/>
+        <w:rPr>
+          <w:rFonts w:ascii="Times" w:eastAsiaTheme="minorEastAsia" w:hAnsi="Times"/>
+          <w:sz w:val="21"/>
+          <w:szCs w:val="21"/>
+        </w:rPr>
+      </w:pPr>
+    </w:p>
+    <w:p>
+      <w:pPr>
+        <w:jc w:val="both"/>
+        <w:rPr>
+          <w:rFonts w:ascii="Times" w:eastAsiaTheme="minorEastAsia" w:hAnsi="Times"/>
+          <w:sz w:val="21"/>
+          <w:szCs w:val="21"/>
+        </w:rPr>
+      </w:pPr>
+    </w:p>
+    <w:p>
+      <w:pPr>
+        <w:jc w:val="both"/>
+        <w:rPr>
+          <w:rFonts w:ascii="Times" w:eastAsiaTheme="minorEastAsia" w:hAnsi="Times"/>
+          <w:sz w:val="21"/>
+          <w:szCs w:val="21"/>
+        </w:rPr>
+      </w:pPr>
+    </w:p>
+    <w:p>
+      <w:pPr>
+        <w:jc w:val="both"/>
+        <w:rPr>
+          <w:rFonts w:ascii="Times" w:eastAsiaTheme="minorEastAsia" w:hAnsi="Times"/>
+          <w:sz w:val="21"/>
+          <w:szCs w:val="21"/>
+        </w:rPr>
+      </w:pPr>
+    </w:p>
+    <w:p>
+      <w:pPr>
+        <w:jc w:val="both"/>
+        <w:rPr>
+          <w:rFonts w:ascii="Times" w:eastAsiaTheme="minorEastAsia" w:hAnsi="Times"/>
+          <w:sz w:val="21"/>
+          <w:szCs w:val="21"/>
+        </w:rPr>
+      </w:pPr>
+    </w:p>
+    <w:p>
+      <w:pPr>
+        <w:jc w:val="both"/>
+        <w:rPr>
+          <w:rFonts w:ascii="Times" w:eastAsiaTheme="minorEastAsia" w:hAnsi="Times"/>
+          <w:sz w:val="21"/>
+          <w:szCs w:val="21"/>
+        </w:rPr>
+      </w:pPr>
+    </w:p>
+    <w:p>
+      <w:pPr>
+        <w:jc w:val="both"/>
+        <w:rPr>
+          <w:rFonts w:ascii="Times" w:eastAsiaTheme="minorEastAsia" w:hAnsi="Times"/>
+          <w:sz w:val="21"/>
+          <w:szCs w:val="21"/>
+        </w:rPr>
+      </w:pPr>
+    </w:p>
+    <w:p>
+      <w:pPr>
+        <w:jc w:val="both"/>
+        <w:rPr>
+          <w:rFonts w:ascii="Times" w:eastAsiaTheme="minorEastAsia" w:hAnsi="Times"/>
+          <w:sz w:val="21"/>
+          <w:szCs w:val="21"/>
+        </w:rPr>
+      </w:pPr>
+    </w:p>
+    <w:p>
+      <w:pPr>
+        <w:jc w:val="both"/>
+        <w:rPr>
+          <w:rFonts w:ascii="Times" w:eastAsiaTheme="minorEastAsia" w:hAnsi="Times"/>
+          <w:sz w:val="21"/>
+          <w:szCs w:val="21"/>
+        </w:rPr>
+      </w:pPr>
+    </w:p>
+    <w:p>
+      <w:pPr>
+        <w:jc w:val="both"/>
+        <w:rPr>
+          <w:rFonts w:ascii="Times" w:eastAsiaTheme="minorEastAsia" w:hAnsi="Times"/>
+          <w:sz w:val="21"/>
+          <w:szCs w:val="21"/>
+        </w:rPr>
+      </w:pPr>
+    </w:p>
+    <w:p>
+      <w:pPr>
+        <w:jc w:val="both"/>
+        <w:rPr>
+          <w:rFonts w:ascii="Times" w:eastAsiaTheme="minorEastAsia" w:hAnsi="Times"/>
+          <w:sz w:val="21"/>
+          <w:szCs w:val="21"/>
+        </w:rPr>
+      </w:pPr>
+    </w:p>
+    <w:p>
+      <w:pPr>
+        <w:jc w:val="both"/>
+        <w:rPr>
+          <w:rFonts w:ascii="Times" w:eastAsiaTheme="minorEastAsia" w:hAnsi="Times"/>
+          <w:sz w:val="21"/>
+          <w:szCs w:val="21"/>
+        </w:rPr>
+      </w:pPr>
+    </w:p>
+    <w:p>
+      <w:pPr>
+        <w:jc w:val="both"/>
+        <w:rPr>
+          <w:rFonts w:ascii="Times" w:eastAsiaTheme="minorEastAsia" w:hAnsi="Times"/>
+          <w:sz w:val="21"/>
+          <w:szCs w:val="21"/>
+        </w:rPr>
+      </w:pPr>
+    </w:p>
+    <w:p>
+      <w:pPr>
+        <w:jc w:val="both"/>
+        <w:rPr>
+          <w:rFonts w:ascii="Times" w:eastAsiaTheme="minorEastAsia" w:hAnsi="Times"/>
+          <w:sz w:val="21"/>
+          <w:szCs w:val="21"/>
+        </w:rPr>
+      </w:pPr>
+    </w:p>
+    <w:p>
+      <w:pPr>
+        <w:jc w:val="both"/>
+        <w:rPr>
+          <w:rFonts w:ascii="Times" w:eastAsiaTheme="minorEastAsia" w:hAnsi="Times"/>
+          <w:sz w:val="21"/>
+          <w:szCs w:val="21"/>
+        </w:rPr>
+      </w:pPr>
+    </w:p>
+    <w:p>
+      <w:pPr>
+        <w:jc w:val="both"/>
+        <w:rPr>
+          <w:rFonts w:ascii="Times" w:eastAsiaTheme="minorEastAsia" w:hAnsi="Times"/>
+          <w:sz w:val="21"/>
+          <w:szCs w:val="21"/>
+        </w:rPr>
+      </w:pPr>
+    </w:p>
+    <w:p>
+      <w:pPr>
+        <w:jc w:val="both"/>
+        <w:rPr>
+          <w:rFonts w:ascii="Times" w:eastAsiaTheme="minorEastAsia" w:hAnsi="Times"/>
+          <w:sz w:val="21"/>
+          <w:szCs w:val="21"/>
+        </w:rPr>
+      </w:pPr>
+    </w:p>
+    <w:p>
+      <w:pPr>
+        <w:jc w:val="both"/>
+        <w:rPr>
+          <w:rFonts w:ascii="Times" w:eastAsiaTheme="minorEastAsia" w:hAnsi="Times"/>
+          <w:sz w:val="21"/>
+          <w:szCs w:val="21"/>
+        </w:rPr>
+      </w:pPr>
+    </w:p>
+    <w:p>
+      <w:pPr>
+        <w:jc w:val="both"/>
+        <w:rPr>
+          <w:rFonts w:ascii="Times" w:eastAsiaTheme="minorEastAsia" w:hAnsi="Times"/>
+          <w:sz w:val="21"/>
+          <w:szCs w:val="21"/>
+        </w:rPr>
+      </w:pPr>
+    </w:p>
+    <w:p>
+      <w:pPr>
+        <w:jc w:val="both"/>
+        <w:rPr>
+          <w:rFonts w:ascii="Times" w:eastAsiaTheme="minorEastAsia" w:hAnsi="Times"/>
+          <w:sz w:val="21"/>
+          <w:szCs w:val="21"/>
+        </w:rPr>
+      </w:pPr>
+    </w:p>
+    <w:p>
+      <w:pPr>
+        <w:jc w:val="both"/>
+        <w:rPr>
+          <w:rFonts w:ascii="Times" w:eastAsiaTheme="minorEastAsia" w:hAnsi="Times"/>
+          <w:sz w:val="21"/>
+          <w:szCs w:val="21"/>
+        </w:rPr>
+      </w:pPr>
+    </w:p>
+    <w:p>
+      <w:pPr>
+        <w:jc w:val="both"/>
+        <w:rPr>
+          <w:rFonts w:ascii="Times" w:eastAsiaTheme="minorEastAsia" w:hAnsi="Times"/>
+          <w:sz w:val="21"/>
+          <w:szCs w:val="21"/>
+        </w:rPr>
+      </w:pPr>
+    </w:p>
+    <w:p>
+      <w:pPr>
+        <w:jc w:val="both"/>
+        <w:rPr>
+          <w:rFonts w:ascii="Times" w:eastAsiaTheme="minorEastAsia" w:hAnsi="Times"/>
+          <w:sz w:val="21"/>
+          <w:szCs w:val="21"/>
+        </w:rPr>
+      </w:pPr>
+    </w:p>
+    <w:p>
+      <w:pPr>
+        <w:jc w:val="both"/>
+        <w:rPr>
+          <w:rFonts w:ascii="Times" w:eastAsiaTheme="minorEastAsia" w:hAnsi="Times"/>
+          <w:sz w:val="21"/>
+          <w:szCs w:val="21"/>
+        </w:rPr>
+      </w:pPr>
+    </w:p>
+    <w:p>
+      <w:pPr>
+        <w:jc w:val="both"/>
+        <w:rPr>
+          <w:rFonts w:ascii="Times" w:eastAsiaTheme="minorEastAsia" w:hAnsi="Times"/>
+          <w:sz w:val="21"/>
+          <w:szCs w:val="21"/>
+        </w:rPr>
+      </w:pPr>
+    </w:p>
+    <w:p>
+      <w:pPr>
+        <w:jc w:val="both"/>
+        <w:rPr>
+          <w:rFonts w:ascii="Times" w:eastAsiaTheme="minorEastAsia" w:hAnsi="Times"/>
+          <w:sz w:val="21"/>
+          <w:szCs w:val="21"/>
+        </w:rPr>
+      </w:pPr>
+    </w:p>
+    <w:p>
+      <w:pPr>
+        <w:jc w:val="both"/>
+        <w:rPr>
+          <w:rFonts w:ascii="Times" w:eastAsiaTheme="minorEastAsia" w:hAnsi="Times"/>
+          <w:sz w:val="21"/>
+          <w:szCs w:val="21"/>
+        </w:rPr>
+      </w:pPr>
+    </w:p>
+    <w:p>
+      <w:pPr>
+        <w:jc w:val="both"/>
+        <w:rPr>
+          <w:rFonts w:ascii="Times" w:eastAsiaTheme="minorEastAsia" w:hAnsi="Times"/>
+          <w:sz w:val="21"/>
+          <w:szCs w:val="21"/>
+        </w:rPr>
+      </w:pPr>
+    </w:p>
+    <w:p>
+      <w:pPr>
+        <w:jc w:val="both"/>
+        <w:rPr>
+          <w:rFonts w:ascii="Times" w:eastAsiaTheme="minorEastAsia" w:hAnsi="Times"/>
+          <w:sz w:val="21"/>
+          <w:szCs w:val="21"/>
+        </w:rPr>
+      </w:pPr>
+    </w:p>
+    <w:p>
+      <w:pPr>
+        <w:jc w:val="both"/>
+        <w:rPr>
+          <w:rFonts w:ascii="Times" w:eastAsiaTheme="minorEastAsia" w:hAnsi="Times"/>
+          <w:sz w:val="21"/>
+          <w:szCs w:val="21"/>
+        </w:rPr>
+      </w:pPr>
+    </w:p>
+    <w:p>
+      <w:pPr>
+        <w:jc w:val="both"/>
+        <w:rPr>
+          <w:rFonts w:ascii="Times" w:eastAsiaTheme="minorEastAsia" w:hAnsi="Times"/>
+          <w:sz w:val="21"/>
+          <w:szCs w:val="21"/>
+        </w:rPr>
+      </w:pPr>
+    </w:p>
+    <w:p>
+      <w:pPr>
+        <w:jc w:val="both"/>
+        <w:rPr>
+          <w:rFonts w:ascii="Times" w:eastAsiaTheme="minorEastAsia" w:hAnsi="Times"/>
+          <w:sz w:val="21"/>
+          <w:szCs w:val="21"/>
+        </w:rPr>
+      </w:pPr>
+    </w:p>
+    <w:p>
+      <w:pPr>
+        <w:jc w:val="both"/>
+        <w:rPr>
+          <w:rFonts w:ascii="Times" w:eastAsiaTheme="minorEastAsia" w:hAnsi="Times"/>
+          <w:sz w:val="21"/>
+          <w:szCs w:val="21"/>
+        </w:rPr>
+      </w:pPr>
+    </w:p>
+    <w:p>
+      <w:pPr>
+        <w:jc w:val="both"/>
+        <w:rPr>
+          <w:rFonts w:ascii="Times" w:eastAsiaTheme="minorEastAsia" w:hAnsi="Times"/>
+          <w:sz w:val="21"/>
+          <w:szCs w:val="21"/>
+        </w:rPr>
+      </w:pPr>
+    </w:p>
+    <w:p>
+      <w:pPr>
+        <w:jc w:val="both"/>
+        <w:rPr>
+          <w:rFonts w:ascii="Times" w:eastAsiaTheme="minorEastAsia" w:hAnsi="Times"/>
+          <w:sz w:val="21"/>
+          <w:szCs w:val="21"/>
+        </w:rPr>
+      </w:pPr>
+    </w:p>
+    <w:p>
+      <w:pPr>
+        <w:jc w:val="both"/>
+        <w:rPr>
+          <w:rFonts w:ascii="Times" w:eastAsiaTheme="minorEastAsia" w:hAnsi="Times"/>
+          <w:sz w:val="21"/>
+          <w:szCs w:val="21"/>
+        </w:rPr>
+      </w:pPr>
+    </w:p>
+    <w:p>
+      <w:pPr>
+        <w:jc w:val="both"/>
+        <w:rPr>
+          <w:rFonts w:ascii="Times" w:eastAsiaTheme="minorEastAsia" w:hAnsi="Times"/>
+          <w:sz w:val="21"/>
+          <w:szCs w:val="21"/>
+        </w:rPr>
+      </w:pPr>
+    </w:p>
+    <w:p>
+      <w:pPr>
+        <w:jc w:val="both"/>
+        <w:rPr>
+          <w:rFonts w:ascii="Times" w:eastAsiaTheme="minorEastAsia" w:hAnsi="Times"/>
+          <w:sz w:val="21"/>
+          <w:szCs w:val="21"/>
+        </w:rPr>
+      </w:pPr>
+    </w:p>
+    <w:p>
+      <w:pPr>
+        <w:jc w:val="both"/>
+        <w:rPr>
+          <w:rFonts w:ascii="Times" w:eastAsiaTheme="minorEastAsia" w:hAnsi="Times"/>
+          <w:sz w:val="21"/>
+          <w:szCs w:val="21"/>
+        </w:rPr>
+      </w:pPr>
+    </w:p>
+    <w:p>
+      <w:pPr>
+        <w:jc w:val="both"/>
+        <w:rPr>
+          <w:rFonts w:ascii="Times" w:eastAsiaTheme="minorEastAsia" w:hAnsi="Times"/>
+          <w:sz w:val="21"/>
+          <w:szCs w:val="21"/>
+        </w:rPr>
+      </w:pPr>
+    </w:p>
+    <w:p>
+      <w:pPr>
+        <w:jc w:val="both"/>
+        <w:rPr>
+          <w:rFonts w:ascii="Times" w:eastAsiaTheme="minorEastAsia" w:hAnsi="Times"/>
+          <w:sz w:val="21"/>
+          <w:szCs w:val="21"/>
+        </w:rPr>
+      </w:pPr>
+    </w:p>
+    <w:p>
+      <w:pPr>
+        <w:jc w:val="both"/>
+        <w:rPr>
+          <w:rFonts w:ascii="Times" w:eastAsiaTheme="minorEastAsia" w:hAnsi="Times"/>
+          <w:sz w:val="21"/>
+          <w:szCs w:val="21"/>
+        </w:rPr>
+      </w:pPr>
+    </w:p>
+    <w:p>
+      <w:pPr>
+        <w:rPr>
+          <w:rFonts w:ascii="Times" w:hAnsi="Times"/>
+          <w:b/>
+          <w:bCs/>
+        </w:rPr>
+      </w:pPr>
+      <w:r>
+        <w:rPr>
+          <w:rFonts w:ascii="Times" w:hAnsi="Times"/>
+          <w:b/>
+          <w:bCs/>
+        </w:rPr>
+        <w:lastRenderedPageBreak/>
+        <w:t>5</w:t>
+      </w:r>
+      <w:r>
+        <w:rPr>
+          <w:rFonts w:ascii="Times" w:hAnsi="Times"/>
+          <w:b/>
+          <w:bCs/>
+        </w:rPr>
+        <w:t>.</w:t>
+      </w:r>
+      <w:r>
+        <w:rPr>
+          <w:rFonts w:ascii="Times" w:hAnsi="Times"/>
+          <w:b/>
+          <w:bCs/>
+        </w:rPr>
+        <w:tab/>
+      </w:r>
+      <w:r>
+        <w:rPr>
+          <w:rFonts w:ascii="Times" w:hAnsi="Times"/>
+          <w:b/>
+          <w:bCs/>
+        </w:rPr>
+        <w:t>Esercitazione:</w:t>
+      </w:r>
+      <w:r>
+        <w:rPr>
+          <w:rFonts w:ascii="Times" w:hAnsi="Times"/>
+          <w:b/>
+          <w:bCs/>
+        </w:rPr>
+        <w:tab/>
+      </w:r>
+      <w:r>
+        <w:rPr>
+          <w:rFonts w:ascii="Times" w:hAnsi="Times"/>
+          <w:b/>
+          <w:bCs/>
+        </w:rPr>
+        <w:t>OIE system</w:t>
+      </w:r>
+    </w:p>
+    <w:p>
+      <w:pPr>
+        <w:rPr>
+          <w:rFonts w:ascii="Times" w:hAnsi="Times"/>
+          <w:sz w:val="21"/>
+          <w:szCs w:val="21"/>
+        </w:rPr>
+      </w:pPr>
+    </w:p>
+    <w:p>
+      <w:pPr>
+        <w:pBdr>
+          <w:bottom w:val="single" w:sz="4" w:space="1" w:color="auto"/>
+        </w:pBdr>
+        <w:rPr>
+          <w:rFonts w:ascii="Times" w:hAnsi="Times"/>
+          <w:b/>
+          <w:bCs/>
+          <w:sz w:val="21"/>
+          <w:szCs w:val="21"/>
+        </w:rPr>
+      </w:pPr>
+      <w:r>
+        <w:rPr>
+          <w:rFonts w:ascii="Times" w:hAnsi="Times"/>
+          <w:b/>
+          <w:bCs/>
+          <w:sz w:val="21"/>
+          <w:szCs w:val="21"/>
+        </w:rPr>
+        <w:t>5</w:t>
+      </w:r>
+      <w:r>
+        <w:rPr>
+          <w:rFonts w:ascii="Times" w:hAnsi="Times"/>
+          <w:b/>
+          <w:bCs/>
+          <w:sz w:val="21"/>
+          <w:szCs w:val="21"/>
+        </w:rPr>
+        <w:t xml:space="preserve">.1 </w:t>
+      </w:r>
+      <w:r>
+        <w:rPr>
+          <w:rFonts w:ascii="Times" w:hAnsi="Times"/>
+          <w:b/>
+          <w:bCs/>
+          <w:sz w:val="21"/>
+          <w:szCs w:val="21"/>
+        </w:rPr>
+        <w:t>Consegna</w:t>
+      </w:r>
+    </w:p>
+    <w:p>
+      <w:pPr>
+        <w:rPr>
+          <w:rFonts w:ascii="Times" w:hAnsi="Times"/>
+          <w:sz w:val="21"/>
+          <w:szCs w:val="21"/>
+        </w:rPr>
+      </w:pPr>
+    </w:p>
+    <w:p>
+      <w:pPr>
+        <w:rPr>
+          <w:rFonts w:ascii="Times" w:eastAsiaTheme="minorEastAsia" w:hAnsi="Times"/>
+          <w:sz w:val="21"/>
+          <w:szCs w:val="21"/>
+        </w:rPr>
+      </w:pPr>
+      <w:r>
+        <w:rPr>
+          <w:rFonts w:ascii="Times" w:eastAsiaTheme="minorEastAsia" w:hAnsi="Times"/>
+          <w:sz w:val="21"/>
+          <w:szCs w:val="21"/>
+        </w:rPr>
+        <w:t>L’esercitazione prevede l’implementazion</w:t>
+      </w:r>
+      <w:r>
+        <w:rPr>
+          <w:rFonts w:ascii="Times" w:eastAsiaTheme="minorEastAsia" w:hAnsi="Times"/>
+          <w:sz w:val="21"/>
+          <w:szCs w:val="21"/>
+        </w:rPr>
+        <w:t>e</w:t>
+      </w:r>
+      <w:r>
+        <w:rPr>
+          <w:rFonts w:ascii="Times" w:eastAsiaTheme="minorEastAsia" w:hAnsi="Times"/>
+          <w:sz w:val="21"/>
+          <w:szCs w:val="21"/>
+        </w:rPr>
+        <w:t xml:space="preserve"> di un sistema</w:t>
+      </w:r>
+      <w:proofErr w:type="spellStart"/>
+      <w:r>
+        <w:rPr>
+          <w:rFonts w:ascii="Times" w:eastAsiaTheme="minorEastAsia" w:hAnsi="Times"/>
+          <w:sz w:val="21"/>
+          <w:szCs w:val="21"/>
+        </w:rPr>
+        <w:t xml:space="preserve"> d</w:t>
+      </w:r>
+      <w:proofErr w:type="spellEnd"/>
+      <w:r>
+        <w:rPr>
+          <w:rFonts w:ascii="Times" w:eastAsiaTheme="minorEastAsia" w:hAnsi="Times"/>
+          <w:sz w:val="21"/>
+          <w:szCs w:val="21"/>
+        </w:rPr>
+        <w:t xml:space="preserve">i OIE (lezione 5 Giugno) </w:t>
+      </w:r>
+    </w:p>
+    <w:p>
+      <w:pPr>
+        <w:jc w:val="both"/>
+        <w:rPr>
+          <w:rFonts w:ascii="Times" w:eastAsiaTheme="minorEastAsia" w:hAnsi="Times"/>
+          <w:sz w:val="21"/>
+          <w:szCs w:val="21"/>
+        </w:rPr>
+      </w:pPr>
+    </w:p>
+    <w:p>
+      <w:pPr>
+        <w:pBdr>
+          <w:bottom w:val="single" w:sz="4" w:space="1" w:color="auto"/>
+        </w:pBdr>
+        <w:rPr>
+          <w:rFonts w:ascii="Times" w:hAnsi="Times"/>
+          <w:b/>
+          <w:bCs/>
+          <w:sz w:val="21"/>
+          <w:szCs w:val="21"/>
+        </w:rPr>
+      </w:pPr>
+      <w:r>
+        <w:rPr>
+          <w:rFonts w:ascii="Times" w:hAnsi="Times"/>
+          <w:b/>
+          <w:bCs/>
+          <w:sz w:val="21"/>
+          <w:szCs w:val="21"/>
+        </w:rPr>
+        <w:t>5</w:t>
       </w:r>
       <w:r>
         <w:rPr>

</xml_diff>